<commit_message>
Stepping stones towards TEI compliance
</commit_message>
<xml_diff>
--- a/beta-versions_not-for-release/XMLspecs_sinaiticus_v193.docx
+++ b/beta-versions_not-for-release/XMLspecs_sinaiticus_v193.docx
@@ -94,15 +94,57 @@
       </w:r>
     </w:p>
     <w:p>
-      <w:r>
-        <w:t xml:space="preserve">As the file is not fully TEI-compatible, the transcription </w:t>
-      </w:r>
-      <w:r>
-        <w:t>may be</w:t>
-      </w:r>
-      <w:r>
-        <w:t xml:space="preserve"> enclosed within &lt;egXML&gt; tags, in order to enable it to be viewed in web-browsers and other automatically-parsing software without the generation of error messages.</w:t>
-      </w:r>
+      <w:del w:id="4" w:author="Hugh Houghton (Theology and Religion)" w:date="2023-04-08T09:51:00Z">
+        <w:r>
+          <w:delText xml:space="preserve">As the file is not fully TEI-compatible, the transcription </w:delText>
+        </w:r>
+        <w:r>
+          <w:delText>may be</w:delText>
+        </w:r>
+        <w:r>
+          <w:delText xml:space="preserve"> enclosed within &lt;egXML&gt; tags, in order to enable it to be viewed in web-browsers and other automatically-parsing software without the generation of error messages.</w:delText>
+        </w:r>
+      </w:del>
+      <w:ins w:id="5" w:author="Hugh Houghton (Theology and Religion)" w:date="2023-04-08T09:51:00Z">
+        <w:r>
+          <w:t>With effect from v1.93, the</w:t>
+        </w:r>
+      </w:ins>
+      <w:ins w:id="6" w:author="Hugh Houghton (Theology and Religion)" w:date="2023-04-07T16:43:00Z">
+        <w:r>
+          <w:t xml:space="preserve"> f</w:t>
+        </w:r>
+      </w:ins>
+      <w:ins w:id="7" w:author="Hugh Houghton (Theology and Religion)" w:date="2023-04-07T16:44:00Z">
+        <w:r>
+          <w:t xml:space="preserve">ile </w:t>
+        </w:r>
+      </w:ins>
+      <w:ins w:id="8" w:author="Hugh Houghton (Theology and Religion)" w:date="2023-04-08T09:51:00Z">
+        <w:r>
+          <w:t>conforms to</w:t>
+        </w:r>
+      </w:ins>
+      <w:ins w:id="9" w:author="Hugh Houghton (Theology and Religion)" w:date="2023-04-07T16:44:00Z">
+        <w:r>
+          <w:t xml:space="preserve"> the TEI P5 Guidelines</w:t>
+        </w:r>
+      </w:ins>
+      <w:ins w:id="10" w:author="Hugh Houghton (Theology and Religion)" w:date="2023-04-08T09:52:00Z">
+        <w:r>
+          <w:t>, with a few additional attributes which are listed at the end of this document</w:t>
+        </w:r>
+      </w:ins>
+      <w:ins w:id="11" w:author="Hugh Houghton (Theology and Religion)" w:date="2023-04-07T16:44:00Z">
+        <w:r>
+          <w:t>.</w:t>
+        </w:r>
+      </w:ins>
+      <w:ins w:id="12" w:author="Hugh Houghton (Theology and Religion)" w:date="2023-04-08T09:52:00Z">
+        <w:r>
+          <w:t xml:space="preserve"> </w:t>
+        </w:r>
+      </w:ins>
     </w:p>
     <w:p/>
     <w:p>
@@ -166,7 +208,21 @@
         <w:rPr>
           <w:b/>
         </w:rPr>
-        <w:t>&lt;ab id="V-..."&gt;...&lt;/ab&gt;</w:t>
+        <w:t xml:space="preserve">&lt;ab </w:t>
+      </w:r>
+      <w:ins w:id="13" w:author="Hugh Houghton (Theology and Religion)" w:date="2023-04-08T09:52:00Z">
+        <w:r>
+          <w:rPr>
+            <w:b/>
+          </w:rPr>
+          <w:t>xml:</w:t>
+        </w:r>
+      </w:ins>
+      <w:r>
+        <w:rPr>
+          <w:b/>
+        </w:rPr>
+        <w:t>id="V-..."&gt;...&lt;/ab&gt;</w:t>
       </w:r>
       <w:r>
         <w:t xml:space="preserve"> encloses each verse.</w:t>
@@ -180,7 +236,15 @@
         <w:t>&lt;w&gt;...&lt;/w&gt;</w:t>
       </w:r>
       <w:r>
-        <w:t xml:space="preserve"> encloses each word.</w:t>
+        <w:t xml:space="preserve"> encloses each word</w:t>
+      </w:r>
+      <w:ins w:id="14" w:author="Hugh Houghton (Theology and Religion)" w:date="2023-04-08T09:52:00Z">
+        <w:r>
+          <w:t xml:space="preserve"> of the biblical text</w:t>
+        </w:r>
+      </w:ins>
+      <w:r>
+        <w:t>.</w:t>
       </w:r>
       <w:r>
         <w:t xml:space="preserve"> </w:t>
@@ -261,7 +325,7 @@
         </w:rPr>
         <w:t>&lt;pb</w:t>
       </w:r>
-      <w:ins w:id="4" w:author="Hugh Houghton (Theology and Religion)" w:date="2023-04-06T22:14:00Z">
+      <w:ins w:id="15" w:author="Hugh Houghton (Theology and Religion)" w:date="2023-04-06T22:14:00Z">
         <w:r>
           <w:rPr>
             <w:b/>
@@ -275,7 +339,7 @@
         </w:rPr>
         <w:t>&gt;</w:t>
       </w:r>
-      <w:ins w:id="5" w:author="Hugh Houghton (Theology and Religion)" w:date="2023-04-06T22:14:00Z">
+      <w:ins w:id="16" w:author="Hugh Houghton (Theology and Religion)" w:date="2023-04-06T22:14:00Z">
         <w:r>
           <w:rPr>
             <w:b/>
@@ -283,7 +347,7 @@
           <w:t xml:space="preserve"> </w:t>
         </w:r>
       </w:ins>
-      <w:del w:id="6" w:author="Hugh Houghton (Theology and Religion)" w:date="2023-04-06T22:14:00Z">
+      <w:del w:id="17" w:author="Hugh Houghton (Theology and Religion)" w:date="2023-04-06T22:14:00Z">
         <w:r>
           <w:rPr>
             <w:b/>
@@ -297,7 +361,7 @@
       <w:r>
         <w:t xml:space="preserve">identifies </w:t>
       </w:r>
-      <w:ins w:id="7" w:author="Hugh Houghton (Theology and Religion)" w:date="2023-04-06T22:14:00Z">
+      <w:ins w:id="18" w:author="Hugh Houghton (Theology and Religion)" w:date="2023-04-06T22:14:00Z">
         <w:r>
           <w:t xml:space="preserve">the beginning of </w:t>
         </w:r>
@@ -334,11 +398,27 @@
           <w:i/>
         </w:rPr>
       </w:pPr>
-      <w:r>
-        <w:rPr>
-          <w:b/>
-        </w:rPr>
-        <w:t>scribeid="n"</w:t>
+      <w:del w:id="19" w:author="Hugh Houghton (Theology and Religion)" w:date="2023-04-07T16:44:00Z">
+        <w:r>
+          <w:rPr>
+            <w:b/>
+          </w:rPr>
+          <w:delText>scribeid</w:delText>
+        </w:r>
+      </w:del>
+      <w:ins w:id="20" w:author="Hugh Houghton (Theology and Religion)" w:date="2023-04-07T16:44:00Z">
+        <w:r>
+          <w:rPr>
+            <w:b/>
+          </w:rPr>
+          <w:t>hand</w:t>
+        </w:r>
+      </w:ins>
+      <w:r>
+        <w:rPr>
+          <w:b/>
+        </w:rPr>
+        <w:t>="n"</w:t>
       </w:r>
       <w:r>
         <w:t xml:space="preserve"> for the copyist of the page. This may also include information about overwriting of the page by a later scribe.</w:t>
@@ -354,11 +434,27 @@
           <w:i/>
         </w:rPr>
       </w:pPr>
-      <w:r>
-        <w:rPr>
-          <w:b/>
-        </w:rPr>
-        <w:t>archive="n"</w:t>
+      <w:del w:id="21" w:author="Hugh Houghton (Theology and Religion)" w:date="2023-04-07T16:44:00Z">
+        <w:r>
+          <w:rPr>
+            <w:b/>
+          </w:rPr>
+          <w:delText>archive</w:delText>
+        </w:r>
+      </w:del>
+      <w:ins w:id="22" w:author="Hugh Houghton (Theology and Religion)" w:date="2023-04-07T16:44:00Z">
+        <w:r>
+          <w:rPr>
+            <w:b/>
+          </w:rPr>
+          <w:t>source</w:t>
+        </w:r>
+      </w:ins>
+      <w:r>
+        <w:rPr>
+          <w:b/>
+        </w:rPr>
+        <w:t>="n"</w:t>
       </w:r>
       <w:r>
         <w:t xml:space="preserve"> for the holding library (BL / LUL / SC / NLR)</w:t>
@@ -374,11 +470,27 @@
           <w:i/>
         </w:rPr>
       </w:pPr>
-      <w:r>
-        <w:rPr>
-          <w:b/>
-        </w:rPr>
-        <w:t>localfol="n"</w:t>
+      <w:del w:id="23" w:author="Hugh Houghton (Theology and Religion)" w:date="2023-04-07T16:44:00Z">
+        <w:r>
+          <w:rPr>
+            <w:b/>
+          </w:rPr>
+          <w:delText>localfol</w:delText>
+        </w:r>
+      </w:del>
+      <w:ins w:id="24" w:author="Hugh Houghton (Theology and Religion)" w:date="2023-04-07T16:44:00Z">
+        <w:r>
+          <w:rPr>
+            <w:b/>
+          </w:rPr>
+          <w:t>corresp</w:t>
+        </w:r>
+      </w:ins>
+      <w:r>
+        <w:rPr>
+          <w:b/>
+        </w:rPr>
+        <w:t>="n"</w:t>
       </w:r>
       <w:r>
         <w:t xml:space="preserve"> for the folio number assigned to the page by the holding library</w:t>
@@ -391,7 +503,7 @@
         </w:rPr>
         <w:t>&lt;cb</w:t>
       </w:r>
-      <w:ins w:id="8" w:author="Hugh Houghton (Theology and Religion)" w:date="2023-04-06T22:14:00Z">
+      <w:ins w:id="25" w:author="Hugh Houghton (Theology and Religion)" w:date="2023-04-06T22:14:00Z">
         <w:r>
           <w:rPr>
             <w:b/>
@@ -405,7 +517,7 @@
         </w:rPr>
         <w:t>&gt;</w:t>
       </w:r>
-      <w:ins w:id="9" w:author="Hugh Houghton (Theology and Religion)" w:date="2023-04-06T22:14:00Z">
+      <w:ins w:id="26" w:author="Hugh Houghton (Theology and Religion)" w:date="2023-04-06T22:14:00Z">
         <w:r>
           <w:rPr>
             <w:b/>
@@ -413,7 +525,7 @@
           <w:t xml:space="preserve"> </w:t>
         </w:r>
       </w:ins>
-      <w:del w:id="10" w:author="Hugh Houghton (Theology and Religion)" w:date="2023-04-06T22:14:00Z">
+      <w:del w:id="27" w:author="Hugh Houghton (Theology and Religion)" w:date="2023-04-06T22:14:00Z">
         <w:r>
           <w:rPr>
             <w:b/>
@@ -427,7 +539,7 @@
       <w:r>
         <w:t xml:space="preserve">identifies </w:t>
       </w:r>
-      <w:ins w:id="11" w:author="Hugh Houghton (Theology and Religion)" w:date="2023-04-06T22:14:00Z">
+      <w:ins w:id="28" w:author="Hugh Houghton (Theology and Religion)" w:date="2023-04-06T22:14:00Z">
         <w:r>
           <w:t xml:space="preserve">the beginning of </w:t>
         </w:r>
@@ -448,7 +560,7 @@
         </w:rPr>
         <w:t>&lt;lb</w:t>
       </w:r>
-      <w:ins w:id="12" w:author="Hugh Houghton (Theology and Religion)" w:date="2023-04-06T22:14:00Z">
+      <w:ins w:id="29" w:author="Hugh Houghton (Theology and Religion)" w:date="2023-04-06T22:14:00Z">
         <w:r>
           <w:rPr>
             <w:b/>
@@ -462,7 +574,7 @@
         </w:rPr>
         <w:t>&gt;</w:t>
       </w:r>
-      <w:ins w:id="13" w:author="Hugh Houghton (Theology and Religion)" w:date="2023-04-06T22:14:00Z">
+      <w:ins w:id="30" w:author="Hugh Houghton (Theology and Religion)" w:date="2023-04-06T22:14:00Z">
         <w:r>
           <w:rPr>
             <w:b/>
@@ -470,7 +582,7 @@
           <w:t xml:space="preserve"> </w:t>
         </w:r>
       </w:ins>
-      <w:del w:id="14" w:author="Hugh Houghton (Theology and Religion)" w:date="2023-04-06T22:14:00Z">
+      <w:del w:id="31" w:author="Hugh Houghton (Theology and Religion)" w:date="2023-04-06T22:14:00Z">
         <w:r>
           <w:rPr>
             <w:b/>
@@ -484,7 +596,7 @@
       <w:r>
         <w:t xml:space="preserve">identifies </w:t>
       </w:r>
-      <w:ins w:id="15" w:author="Hugh Houghton (Theology and Religion)" w:date="2023-04-06T22:14:00Z">
+      <w:ins w:id="32" w:author="Hugh Houghton (Theology and Religion)" w:date="2023-04-06T22:14:00Z">
         <w:r>
           <w:t xml:space="preserve">the beginning of </w:t>
         </w:r>
@@ -535,10 +647,9 @@
         <w:rPr>
           <w:b/>
         </w:rPr>
-        <w:lastRenderedPageBreak/>
         <w:t>&lt;lb rend="indent"</w:t>
       </w:r>
-      <w:ins w:id="16" w:author="Hugh Houghton (Theology and Religion)" w:date="2023-04-06T22:14:00Z">
+      <w:ins w:id="33" w:author="Hugh Houghton (Theology and Religion)" w:date="2023-04-06T22:14:00Z">
         <w:r>
           <w:rPr>
             <w:b/>
@@ -552,7 +663,7 @@
         </w:rPr>
         <w:t>&gt;</w:t>
       </w:r>
-      <w:del w:id="17" w:author="Hugh Houghton (Theology and Religion)" w:date="2023-04-06T22:14:00Z">
+      <w:del w:id="34" w:author="Hugh Houghton (Theology and Religion)" w:date="2023-04-06T22:14:00Z">
         <w:r>
           <w:rPr>
             <w:b/>
@@ -581,9 +692,10 @@
         <w:rPr>
           <w:b/>
         </w:rPr>
+        <w:lastRenderedPageBreak/>
         <w:t>&lt;lb rend="indentextra"</w:t>
       </w:r>
-      <w:ins w:id="18" w:author="Hugh Houghton (Theology and Religion)" w:date="2023-04-06T22:14:00Z">
+      <w:ins w:id="35" w:author="Hugh Houghton (Theology and Religion)" w:date="2023-04-06T22:14:00Z">
         <w:r>
           <w:rPr>
             <w:b/>
@@ -597,7 +709,7 @@
         </w:rPr>
         <w:t>&gt;</w:t>
       </w:r>
-      <w:del w:id="19" w:author="Hugh Houghton (Theology and Religion)" w:date="2023-04-06T22:15:00Z">
+      <w:del w:id="36" w:author="Hugh Houghton (Theology and Religion)" w:date="2023-04-06T22:15:00Z">
         <w:r>
           <w:rPr>
             <w:b/>
@@ -628,7 +740,7 @@
         </w:rPr>
         <w:t>&lt;lb rend="hang"</w:t>
       </w:r>
-      <w:ins w:id="20" w:author="Hugh Houghton (Theology and Religion)" w:date="2023-04-06T22:15:00Z">
+      <w:ins w:id="37" w:author="Hugh Houghton (Theology and Religion)" w:date="2023-04-06T22:15:00Z">
         <w:r>
           <w:rPr>
             <w:b/>
@@ -642,7 +754,7 @@
         </w:rPr>
         <w:t>&gt;</w:t>
       </w:r>
-      <w:del w:id="21" w:author="Hugh Houghton (Theology and Religion)" w:date="2023-04-06T22:15:00Z">
+      <w:del w:id="38" w:author="Hugh Houghton (Theology and Religion)" w:date="2023-04-06T22:15:00Z">
         <w:r>
           <w:rPr>
             <w:b/>
@@ -673,7 +785,7 @@
         </w:rPr>
         <w:t>&lt;lb rend=</w:t>
       </w:r>
-      <w:del w:id="22" w:author="Hugh Houghton (Theology and Religion)" w:date="2023-04-06T22:15:00Z">
+      <w:del w:id="39" w:author="Hugh Houghton (Theology and Religion)" w:date="2023-04-06T22:15:00Z">
         <w:r>
           <w:rPr>
             <w:b/>
@@ -681,7 +793,7 @@
           <w:delText>"</w:delText>
         </w:r>
       </w:del>
-      <w:ins w:id="23" w:author="Hugh Houghton (Theology and Religion)" w:date="2023-04-06T22:15:00Z">
+      <w:ins w:id="40" w:author="Hugh Houghton (Theology and Religion)" w:date="2023-04-06T22:15:00Z">
         <w:r>
           <w:rPr>
             <w:b/>
@@ -695,7 +807,7 @@
         </w:rPr>
         <w:t>center</w:t>
       </w:r>
-      <w:del w:id="24" w:author="Hugh Houghton (Theology and Religion)" w:date="2023-04-06T22:15:00Z">
+      <w:del w:id="41" w:author="Hugh Houghton (Theology and Religion)" w:date="2023-04-06T22:15:00Z">
         <w:r>
           <w:rPr>
             <w:b/>
@@ -703,7 +815,7 @@
           <w:delText>"</w:delText>
         </w:r>
       </w:del>
-      <w:ins w:id="25" w:author="Hugh Houghton (Theology and Religion)" w:date="2023-04-06T22:15:00Z">
+      <w:ins w:id="42" w:author="Hugh Houghton (Theology and Religion)" w:date="2023-04-06T22:15:00Z">
         <w:r>
           <w:rPr>
             <w:b/>
@@ -717,7 +829,7 @@
         </w:rPr>
         <w:t>&gt;</w:t>
       </w:r>
-      <w:del w:id="26" w:author="Hugh Houghton (Theology and Religion)" w:date="2023-04-06T22:15:00Z">
+      <w:del w:id="43" w:author="Hugh Houghton (Theology and Religion)" w:date="2023-04-06T22:15:00Z">
         <w:r>
           <w:rPr>
             <w:b/>
@@ -757,7 +869,7 @@
     <w:p>
       <w:pPr>
         <w:rPr>
-          <w:del w:id="27" w:author="Hugh Houghton (Theology and Religion)" w:date="2023-04-06T22:15:00Z"/>
+          <w:del w:id="44" w:author="Hugh Houghton (Theology and Religion)" w:date="2023-04-06T22:15:00Z"/>
         </w:rPr>
       </w:pPr>
     </w:p>
@@ -775,10 +887,10 @@
     <w:p>
       <w:pPr>
         <w:rPr>
-          <w:del w:id="28" w:author="Hugh Houghton (Theology and Religion)" w:date="2023-04-06T22:15:00Z"/>
-        </w:rPr>
-      </w:pPr>
-      <w:del w:id="29" w:author="Hugh Houghton (Theology and Religion)" w:date="2023-04-06T22:15:00Z">
+          <w:del w:id="45" w:author="Hugh Houghton (Theology and Religion)" w:date="2023-04-06T22:15:00Z"/>
+        </w:rPr>
+      </w:pPr>
+      <w:del w:id="46" w:author="Hugh Houghton (Theology and Religion)" w:date="2023-04-06T22:15:00Z">
         <w:r>
           <w:delText xml:space="preserve">The start and end of each page, column and line are marked by break elements linked by </w:delText>
         </w:r>
@@ -805,11 +917,11 @@
     <w:p>
       <w:pPr>
         <w:rPr>
-          <w:del w:id="30" w:author="Hugh Houghton (Theology and Religion)" w:date="2023-04-06T22:15:00Z"/>
-          <w:b/>
-        </w:rPr>
-      </w:pPr>
-      <w:del w:id="31" w:author="Hugh Houghton (Theology and Religion)" w:date="2023-04-06T22:15:00Z">
+          <w:del w:id="47" w:author="Hugh Houghton (Theology and Religion)" w:date="2023-04-06T22:15:00Z"/>
+          <w:b/>
+        </w:rPr>
+      </w:pPr>
+      <w:del w:id="48" w:author="Hugh Houghton (Theology and Religion)" w:date="2023-04-06T22:15:00Z">
         <w:r>
           <w:rPr>
             <w:b/>
@@ -821,10 +933,10 @@
     <w:p>
       <w:pPr>
         <w:rPr>
-          <w:del w:id="32" w:author="Hugh Houghton (Theology and Religion)" w:date="2023-04-06T22:15:00Z"/>
-        </w:rPr>
-      </w:pPr>
-      <w:del w:id="33" w:author="Hugh Houghton (Theology and Religion)" w:date="2023-04-06T22:15:00Z">
+          <w:del w:id="49" w:author="Hugh Houghton (Theology and Religion)" w:date="2023-04-06T22:15:00Z"/>
+        </w:rPr>
+      </w:pPr>
+      <w:del w:id="50" w:author="Hugh Houghton (Theology and Religion)" w:date="2023-04-06T22:15:00Z">
         <w:r>
           <w:delText>indicates the start (S) of the first column of page 8r of quire 34, and</w:delText>
         </w:r>
@@ -833,11 +945,11 @@
     <w:p>
       <w:pPr>
         <w:rPr>
-          <w:del w:id="34" w:author="Hugh Houghton (Theology and Religion)" w:date="2023-04-06T22:15:00Z"/>
-          <w:b/>
-        </w:rPr>
-      </w:pPr>
-      <w:del w:id="35" w:author="Hugh Houghton (Theology and Religion)" w:date="2023-04-06T22:15:00Z">
+          <w:del w:id="51" w:author="Hugh Houghton (Theology and Religion)" w:date="2023-04-06T22:15:00Z"/>
+          <w:b/>
+        </w:rPr>
+      </w:pPr>
+      <w:del w:id="52" w:author="Hugh Houghton (Theology and Religion)" w:date="2023-04-06T22:15:00Z">
         <w:r>
           <w:rPr>
             <w:b/>
@@ -849,10 +961,10 @@
     <w:p>
       <w:pPr>
         <w:rPr>
-          <w:del w:id="36" w:author="Hugh Houghton (Theology and Religion)" w:date="2023-04-06T22:15:00Z"/>
-        </w:rPr>
-      </w:pPr>
-      <w:del w:id="37" w:author="Hugh Houghton (Theology and Religion)" w:date="2023-04-06T22:15:00Z">
+          <w:del w:id="53" w:author="Hugh Houghton (Theology and Religion)" w:date="2023-04-06T22:15:00Z"/>
+        </w:rPr>
+      </w:pPr>
+      <w:del w:id="54" w:author="Hugh Houghton (Theology and Religion)" w:date="2023-04-06T22:15:00Z">
         <w:r>
           <w:delText>indicates the end (E).</w:delText>
         </w:r>
@@ -1930,21 +2042,21 @@
     </w:p>
     <w:p>
       <w:r>
+        <w:t xml:space="preserve">Within each &lt;app&gt; tag, each reading is enclosed by </w:t>
+      </w:r>
+      <w:r>
+        <w:rPr>
+          <w:b/>
+        </w:rPr>
+        <w:t>&lt;rdg&gt;...&lt;/rdg&gt;</w:t>
+      </w:r>
+      <w:r>
+        <w:t>.</w:t>
+      </w:r>
+    </w:p>
+    <w:p>
+      <w:r>
         <w:lastRenderedPageBreak/>
-        <w:t xml:space="preserve">Within each &lt;app&gt; tag, each reading is enclosed by </w:t>
-      </w:r>
-      <w:r>
-        <w:rPr>
-          <w:b/>
-        </w:rPr>
-        <w:t>&lt;rdg&gt;...&lt;/rdg&gt;</w:t>
-      </w:r>
-      <w:r>
-        <w:t>.</w:t>
-      </w:r>
-    </w:p>
-    <w:p>
-      <w:r>
         <w:t xml:space="preserve">The identity of the hand is included in the &lt;rdg&gt; element: </w:t>
       </w:r>
     </w:p>
@@ -2227,6 +2339,23 @@
       <w:r>
         <w:t xml:space="preserve"> </w:t>
       </w:r>
+      <w:ins w:id="55" w:author="Hugh Houghton (Theology and Religion)" w:date="2023-04-08T09:53:00Z">
+        <w:r>
+          <w:t>&lt;</w:t>
+        </w:r>
+        <w:r>
+          <w:t>seg type=</w:t>
+        </w:r>
+        <w:r>
+          <w:t xml:space="preserve">"margin" </w:t>
+        </w:r>
+        <w:r>
+          <w:t>sub</w:t>
+        </w:r>
+        <w:r>
+          <w:t>type=</w:t>
+        </w:r>
+      </w:ins>
       <w:r>
         <w:t>"col</w:t>
       </w:r>
@@ -2508,7 +2637,21 @@
         <w:rPr>
           <w:iCs/>
         </w:rPr>
-        <w:t>They may include ‘rend’ attributes to indicate their alignment.</w:t>
+        <w:t>They may include ‘rend’ attributes to indicate their alignment</w:t>
+      </w:r>
+      <w:ins w:id="56" w:author="Hugh Houghton (Theology and Religion)" w:date="2023-04-08T10:08:00Z">
+        <w:r>
+          <w:rPr>
+            <w:iCs/>
+          </w:rPr>
+          <w:t xml:space="preserve"> and have also been supplied with a url in order to provide direct access to the relevant images</w:t>
+        </w:r>
+      </w:ins>
+      <w:r>
+        <w:rPr>
+          <w:iCs/>
+        </w:rPr>
+        <w:t>.</w:t>
       </w:r>
     </w:p>
     <w:p>
@@ -2667,7 +2810,29 @@
         <w:rPr>
           <w:b/>
         </w:rPr>
-        <w:t>&lt;note type="ECN"&gt;...&lt;/note&gt;</w:t>
+        <w:t>&lt;note type="</w:t>
+      </w:r>
+      <w:del w:id="57" w:author="Hugh Houghton (Theology and Religion)" w:date="2023-04-08T10:05:00Z">
+        <w:r>
+          <w:rPr>
+            <w:b/>
+          </w:rPr>
+          <w:delText>ECN</w:delText>
+        </w:r>
+      </w:del>
+      <w:ins w:id="58" w:author="Hugh Houghton (Theology and Religion)" w:date="2023-04-08T10:05:00Z">
+        <w:r>
+          <w:rPr>
+            <w:b/>
+          </w:rPr>
+          <w:t>Eusebian</w:t>
+        </w:r>
+      </w:ins>
+      <w:r>
+        <w:rPr>
+          <w:b/>
+        </w:rPr>
+        <w:t>"&gt;...&lt;/note&gt;</w:t>
       </w:r>
       <w:r>
         <w:t xml:space="preserve"> for Eusebian canon numbers.</w:t>
@@ -2713,11 +2878,27 @@
           <w:i/>
         </w:rPr>
       </w:pPr>
-      <w:r>
-        <w:rPr>
-          <w:b/>
-        </w:rPr>
-        <w:t>Ammonian="n"</w:t>
+      <w:del w:id="59" w:author="Hugh Houghton (Theology and Religion)" w:date="2023-04-08T10:05:00Z">
+        <w:r>
+          <w:rPr>
+            <w:b/>
+          </w:rPr>
+          <w:delText>Ammonian</w:delText>
+        </w:r>
+      </w:del>
+      <w:ins w:id="60" w:author="Hugh Houghton (Theology and Religion)" w:date="2023-04-08T10:05:00Z">
+        <w:r>
+          <w:rPr>
+            <w:b/>
+          </w:rPr>
+          <w:t>section</w:t>
+        </w:r>
+      </w:ins>
+      <w:r>
+        <w:rPr>
+          <w:b/>
+        </w:rPr>
+        <w:t>="n"</w:t>
       </w:r>
       <w:r>
         <w:t xml:space="preserve"> for the Ammonian section (top number)</w:t>
@@ -2733,11 +2914,27 @@
           <w:i/>
         </w:rPr>
       </w:pPr>
-      <w:r>
-        <w:rPr>
-          <w:b/>
-        </w:rPr>
-        <w:t>Canon="n"</w:t>
+      <w:ins w:id="61" w:author="Hugh Houghton (Theology and Religion)" w:date="2023-04-08T10:05:00Z">
+        <w:r>
+          <w:rPr>
+            <w:b/>
+          </w:rPr>
+          <w:t>c</w:t>
+        </w:r>
+      </w:ins>
+      <w:del w:id="62" w:author="Hugh Houghton (Theology and Religion)" w:date="2023-04-08T10:05:00Z">
+        <w:r>
+          <w:rPr>
+            <w:b/>
+          </w:rPr>
+          <w:delText>C</w:delText>
+        </w:r>
+      </w:del>
+      <w:r>
+        <w:rPr>
+          <w:b/>
+        </w:rPr>
+        <w:t>anon="n"</w:t>
       </w:r>
       <w:r>
         <w:t xml:space="preserve"> for the canon it belongs to (bottom number)</w:t>
@@ -4441,6 +4638,187 @@
       </w:r>
     </w:p>
     <w:p/>
+    <w:p>
+      <w:pPr>
+        <w:pStyle w:val="Heading2"/>
+        <w:rPr>
+          <w:ins w:id="63" w:author="Hugh Houghton (Theology and Religion)" w:date="2023-04-08T09:55:00Z"/>
+        </w:rPr>
+      </w:pPr>
+      <w:ins w:id="64" w:author="Hugh Houghton (Theology and Religion)" w:date="2023-04-08T09:55:00Z">
+        <w:r>
+          <w:t>Adjustments to the TEI P5 schema</w:t>
+        </w:r>
+      </w:ins>
+    </w:p>
+    <w:p>
+      <w:pPr>
+        <w:rPr>
+          <w:ins w:id="65" w:author="Hugh Houghton (Theology and Religion)" w:date="2023-04-08T09:56:00Z"/>
+        </w:rPr>
+      </w:pPr>
+      <w:ins w:id="66" w:author="Hugh Houghton (Theology and Religion)" w:date="2023-04-08T09:55:00Z">
+        <w:r>
+          <w:t>The transcription should validate against the complete TEI-P5 with the following additions</w:t>
+        </w:r>
+        <w:r>
+          <w:t>:</w:t>
+        </w:r>
+      </w:ins>
+    </w:p>
+    <w:p>
+      <w:pPr>
+        <w:pStyle w:val="ListParagraph"/>
+        <w:numPr>
+          <w:ilvl w:val="0"/>
+          <w:numId w:val="15"/>
+        </w:numPr>
+        <w:rPr>
+          <w:ins w:id="67" w:author="Hugh Houghton (Theology and Religion)" w:date="2023-04-08T10:15:00Z"/>
+        </w:rPr>
+      </w:pPr>
+      <w:ins w:id="68" w:author="Hugh Houghton (Theology and Religion)" w:date="2023-04-08T10:15:00Z">
+        <w:r>
+          <w:t>&lt;pc&gt; allow child element &lt;hi&gt;</w:t>
+        </w:r>
+      </w:ins>
+    </w:p>
+    <w:p>
+      <w:pPr>
+        <w:pStyle w:val="ListParagraph"/>
+        <w:numPr>
+          <w:ilvl w:val="0"/>
+          <w:numId w:val="15"/>
+        </w:numPr>
+        <w:rPr>
+          <w:ins w:id="69" w:author="Hugh Houghton (Theology and Religion)" w:date="2023-04-08T10:01:00Z"/>
+        </w:rPr>
+      </w:pPr>
+      <w:ins w:id="70" w:author="Hugh Houghton (Theology and Religion)" w:date="2023-04-08T09:56:00Z">
+        <w:r>
+          <w:t>&lt;lb&gt; add the attribute</w:t>
+        </w:r>
+      </w:ins>
+      <w:ins w:id="71" w:author="Hugh Houghton (Theology and Religion)" w:date="2023-04-08T09:57:00Z">
+        <w:r>
+          <w:t>:</w:t>
+        </w:r>
+      </w:ins>
+      <w:ins w:id="72" w:author="Hugh Houghton (Theology and Religion)" w:date="2023-04-08T09:56:00Z">
+        <w:r>
+          <w:t xml:space="preserve"> vnumber</w:t>
+        </w:r>
+        <w:r>
+          <w:t xml:space="preserve"> (CDATA #IMPLIED)</w:t>
+        </w:r>
+      </w:ins>
+    </w:p>
+    <w:p>
+      <w:pPr>
+        <w:pStyle w:val="ListParagraph"/>
+        <w:numPr>
+          <w:ilvl w:val="0"/>
+          <w:numId w:val="15"/>
+        </w:numPr>
+        <w:rPr>
+          <w:ins w:id="73" w:author="Hugh Houghton (Theology and Religion)" w:date="2023-04-08T10:01:00Z"/>
+        </w:rPr>
+      </w:pPr>
+      <w:ins w:id="74" w:author="Hugh Houghton (Theology and Religion)" w:date="2023-04-08T10:01:00Z">
+        <w:r>
+          <w:t>&lt;div&gt; add the attribute: title</w:t>
+        </w:r>
+      </w:ins>
+      <w:ins w:id="75" w:author="Hugh Houghton (Theology and Religion)" w:date="2023-04-08T10:14:00Z">
+        <w:r>
+          <w:t xml:space="preserve"> </w:t>
+        </w:r>
+        <w:r>
+          <w:t>(CDATA #IMPLIED)</w:t>
+        </w:r>
+      </w:ins>
+    </w:p>
+    <w:p>
+      <w:pPr>
+        <w:pStyle w:val="ListParagraph"/>
+        <w:numPr>
+          <w:ilvl w:val="0"/>
+          <w:numId w:val="15"/>
+        </w:numPr>
+        <w:rPr>
+          <w:ins w:id="76" w:author="Hugh Houghton (Theology and Religion)" w:date="2023-04-08T09:56:00Z"/>
+        </w:rPr>
+      </w:pPr>
+      <w:ins w:id="77" w:author="Hugh Houghton (Theology and Religion)" w:date="2023-04-08T10:01:00Z">
+        <w:r>
+          <w:t>&lt;pb&gt; add the attribute: hand</w:t>
+        </w:r>
+      </w:ins>
+      <w:ins w:id="78" w:author="Hugh Houghton (Theology and Religion)" w:date="2023-04-08T10:14:00Z">
+        <w:r>
+          <w:t xml:space="preserve"> </w:t>
+        </w:r>
+        <w:r>
+          <w:t>(CDATA #IMPLIED)</w:t>
+        </w:r>
+      </w:ins>
+    </w:p>
+    <w:p>
+      <w:pPr>
+        <w:pStyle w:val="ListParagraph"/>
+        <w:numPr>
+          <w:ilvl w:val="0"/>
+          <w:numId w:val="15"/>
+        </w:numPr>
+        <w:rPr>
+          <w:ins w:id="79" w:author="Hugh Houghton (Theology and Religion)" w:date="2023-04-08T09:55:00Z"/>
+        </w:rPr>
+        <w:pPrChange w:id="80" w:author="Hugh Houghton (Theology and Religion)" w:date="2023-04-08T09:56:00Z">
+          <w:pPr/>
+        </w:pPrChange>
+      </w:pPr>
+      <w:ins w:id="81" w:author="Hugh Houghton (Theology and Religion)" w:date="2023-04-08T09:56:00Z">
+        <w:r>
+          <w:t>&lt;note</w:t>
+        </w:r>
+        <w:r>
+          <w:t>&gt; add the attrib</w:t>
+        </w:r>
+      </w:ins>
+      <w:ins w:id="82" w:author="Hugh Houghton (Theology and Religion)" w:date="2023-04-08T09:57:00Z">
+        <w:r>
+          <w:t xml:space="preserve">utes: translation reading comment </w:t>
+        </w:r>
+      </w:ins>
+      <w:ins w:id="83" w:author="Hugh Houghton (Theology and Religion)" w:date="2023-04-08T10:14:00Z">
+        <w:r>
+          <w:t>section</w:t>
+        </w:r>
+      </w:ins>
+      <w:ins w:id="84" w:author="Hugh Houghton (Theology and Religion)" w:date="2023-04-08T09:57:00Z">
+        <w:r>
+          <w:t xml:space="preserve"> </w:t>
+        </w:r>
+      </w:ins>
+      <w:ins w:id="85" w:author="Hugh Houghton (Theology and Religion)" w:date="2023-04-08T10:14:00Z">
+        <w:r>
+          <w:t>c</w:t>
+        </w:r>
+      </w:ins>
+      <w:ins w:id="86" w:author="Hugh Houghton (Theology and Religion)" w:date="2023-04-08T09:57:00Z">
+        <w:r>
+          <w:t>anon</w:t>
+        </w:r>
+      </w:ins>
+      <w:ins w:id="87" w:author="Hugh Houghton (Theology and Religion)" w:date="2023-04-08T10:14:00Z">
+        <w:r>
+          <w:t xml:space="preserve"> </w:t>
+        </w:r>
+        <w:r>
+          <w:t>(CDATA #IMPLIED)</w:t>
+        </w:r>
+      </w:ins>
+    </w:p>
     <w:p/>
     <w:sectPr>
       <w:headerReference w:type="default" r:id="rId7"/>
@@ -6384,6 +6762,119 @@
         <w:tabs>
           <w:tab w:val="num" w:pos="6480"/>
         </w:tabs>
+        <w:ind w:left="6480" w:hanging="360"/>
+      </w:pPr>
+      <w:rPr>
+        <w:rFonts w:ascii="Wingdings" w:hAnsi="Wingdings" w:hint="default"/>
+      </w:rPr>
+    </w:lvl>
+  </w:abstractNum>
+  <w:abstractNum w:abstractNumId="14" w15:restartNumberingAfterBreak="0">
+    <w:nsid w:val="70F07E9A"/>
+    <w:multiLevelType w:val="hybridMultilevel"/>
+    <w:tmpl w:val="690420B2"/>
+    <w:lvl w:ilvl="0" w:tplc="08090001">
+      <w:start w:val="1"/>
+      <w:numFmt w:val="bullet"/>
+      <w:lvlText w:val=""/>
+      <w:lvlJc w:val="left"/>
+      <w:pPr>
+        <w:ind w:left="720" w:hanging="360"/>
+      </w:pPr>
+      <w:rPr>
+        <w:rFonts w:ascii="Symbol" w:hAnsi="Symbol" w:hint="default"/>
+      </w:rPr>
+    </w:lvl>
+    <w:lvl w:ilvl="1" w:tplc="08090003" w:tentative="1">
+      <w:start w:val="1"/>
+      <w:numFmt w:val="bullet"/>
+      <w:lvlText w:val="o"/>
+      <w:lvlJc w:val="left"/>
+      <w:pPr>
+        <w:ind w:left="1440" w:hanging="360"/>
+      </w:pPr>
+      <w:rPr>
+        <w:rFonts w:ascii="Courier New" w:hAnsi="Courier New" w:hint="default"/>
+      </w:rPr>
+    </w:lvl>
+    <w:lvl w:ilvl="2" w:tplc="08090005" w:tentative="1">
+      <w:start w:val="1"/>
+      <w:numFmt w:val="bullet"/>
+      <w:lvlText w:val=""/>
+      <w:lvlJc w:val="left"/>
+      <w:pPr>
+        <w:ind w:left="2160" w:hanging="360"/>
+      </w:pPr>
+      <w:rPr>
+        <w:rFonts w:ascii="Wingdings" w:hAnsi="Wingdings" w:hint="default"/>
+      </w:rPr>
+    </w:lvl>
+    <w:lvl w:ilvl="3" w:tplc="08090001" w:tentative="1">
+      <w:start w:val="1"/>
+      <w:numFmt w:val="bullet"/>
+      <w:lvlText w:val=""/>
+      <w:lvlJc w:val="left"/>
+      <w:pPr>
+        <w:ind w:left="2880" w:hanging="360"/>
+      </w:pPr>
+      <w:rPr>
+        <w:rFonts w:ascii="Symbol" w:hAnsi="Symbol" w:hint="default"/>
+      </w:rPr>
+    </w:lvl>
+    <w:lvl w:ilvl="4" w:tplc="08090003" w:tentative="1">
+      <w:start w:val="1"/>
+      <w:numFmt w:val="bullet"/>
+      <w:lvlText w:val="o"/>
+      <w:lvlJc w:val="left"/>
+      <w:pPr>
+        <w:ind w:left="3600" w:hanging="360"/>
+      </w:pPr>
+      <w:rPr>
+        <w:rFonts w:ascii="Courier New" w:hAnsi="Courier New" w:hint="default"/>
+      </w:rPr>
+    </w:lvl>
+    <w:lvl w:ilvl="5" w:tplc="08090005" w:tentative="1">
+      <w:start w:val="1"/>
+      <w:numFmt w:val="bullet"/>
+      <w:lvlText w:val=""/>
+      <w:lvlJc w:val="left"/>
+      <w:pPr>
+        <w:ind w:left="4320" w:hanging="360"/>
+      </w:pPr>
+      <w:rPr>
+        <w:rFonts w:ascii="Wingdings" w:hAnsi="Wingdings" w:hint="default"/>
+      </w:rPr>
+    </w:lvl>
+    <w:lvl w:ilvl="6" w:tplc="08090001" w:tentative="1">
+      <w:start w:val="1"/>
+      <w:numFmt w:val="bullet"/>
+      <w:lvlText w:val=""/>
+      <w:lvlJc w:val="left"/>
+      <w:pPr>
+        <w:ind w:left="5040" w:hanging="360"/>
+      </w:pPr>
+      <w:rPr>
+        <w:rFonts w:ascii="Symbol" w:hAnsi="Symbol" w:hint="default"/>
+      </w:rPr>
+    </w:lvl>
+    <w:lvl w:ilvl="7" w:tplc="08090003" w:tentative="1">
+      <w:start w:val="1"/>
+      <w:numFmt w:val="bullet"/>
+      <w:lvlText w:val="o"/>
+      <w:lvlJc w:val="left"/>
+      <w:pPr>
+        <w:ind w:left="5760" w:hanging="360"/>
+      </w:pPr>
+      <w:rPr>
+        <w:rFonts w:ascii="Courier New" w:hAnsi="Courier New" w:hint="default"/>
+      </w:rPr>
+    </w:lvl>
+    <w:lvl w:ilvl="8" w:tplc="08090005" w:tentative="1">
+      <w:start w:val="1"/>
+      <w:numFmt w:val="bullet"/>
+      <w:lvlText w:val=""/>
+      <w:lvlJc w:val="left"/>
+      <w:pPr>
         <w:ind w:left="6480" w:hanging="360"/>
       </w:pPr>
       <w:rPr>
@@ -6432,6 +6923,9 @@
   </w:num>
   <w:num w:numId="14" w16cid:durableId="768278782">
     <w:abstractNumId w:val="6"/>
+  </w:num>
+  <w:num w:numId="15" w16cid:durableId="1352412245">
+    <w:abstractNumId w:val="14"/>
   </w:num>
 </w:numbering>
 </file>

</xml_diff>

<commit_message>
Next stage of v1.93
</commit_message>
<xml_diff>
--- a/beta-versions_not-for-release/XMLspecs_sinaiticus_v193.docx
+++ b/beta-versions_not-for-release/XMLspecs_sinaiticus_v193.docx
@@ -21,16 +21,9 @@
       <w:r>
         <w:t xml:space="preserve"> v.1.9</w:t>
       </w:r>
-      <w:ins w:id="0" w:author="Hugh Houghton (Theology and Religion)" w:date="2023-04-06T22:13:00Z">
-        <w:r>
-          <w:t>3</w:t>
-        </w:r>
-      </w:ins>
-      <w:del w:id="1" w:author="Hugh Houghton (Theology and Religion)" w:date="2023-04-06T22:13:00Z">
-        <w:r>
-          <w:delText>3</w:delText>
-        </w:r>
-      </w:del>
+      <w:r>
+        <w:t>3</w:t>
+      </w:r>
     </w:p>
     <w:p>
       <w:r>
@@ -47,21 +40,14 @@
       <w:r>
         <w:t>This file adjusted to take account of markup changes in v1.9</w:t>
       </w:r>
-      <w:ins w:id="2" w:author="Hugh Houghton (Theology and Religion)" w:date="2023-04-06T22:13:00Z">
-        <w:r>
-          <w:t>3</w:t>
-        </w:r>
-      </w:ins>
-      <w:del w:id="3" w:author="Hugh Houghton (Theology and Religion)" w:date="2023-04-06T22:13:00Z">
-        <w:r>
-          <w:delText>3</w:delText>
-        </w:r>
-      </w:del>
+      <w:r>
+        <w:t>3</w:t>
+      </w:r>
       <w:r>
         <w:t xml:space="preserve"> (</w:t>
       </w:r>
       <w:r>
-        <w:t>6</w:t>
+        <w:t>9</w:t>
       </w:r>
       <w:r>
         <w:t>.</w:t>
@@ -94,57 +80,27 @@
       </w:r>
     </w:p>
     <w:p>
-      <w:del w:id="4" w:author="Hugh Houghton (Theology and Religion)" w:date="2023-04-08T09:51:00Z">
-        <w:r>
-          <w:delText xml:space="preserve">As the file is not fully TEI-compatible, the transcription </w:delText>
-        </w:r>
-        <w:r>
-          <w:delText>may be</w:delText>
-        </w:r>
-        <w:r>
-          <w:delText xml:space="preserve"> enclosed within &lt;egXML&gt; tags, in order to enable it to be viewed in web-browsers and other automatically-parsing software without the generation of error messages.</w:delText>
-        </w:r>
-      </w:del>
-      <w:ins w:id="5" w:author="Hugh Houghton (Theology and Religion)" w:date="2023-04-08T09:51:00Z">
-        <w:r>
-          <w:t>With effect from v1.93, the</w:t>
-        </w:r>
-      </w:ins>
-      <w:ins w:id="6" w:author="Hugh Houghton (Theology and Religion)" w:date="2023-04-07T16:43:00Z">
-        <w:r>
-          <w:t xml:space="preserve"> f</w:t>
-        </w:r>
-      </w:ins>
-      <w:ins w:id="7" w:author="Hugh Houghton (Theology and Religion)" w:date="2023-04-07T16:44:00Z">
-        <w:r>
-          <w:t xml:space="preserve">ile </w:t>
-        </w:r>
-      </w:ins>
-      <w:ins w:id="8" w:author="Hugh Houghton (Theology and Religion)" w:date="2023-04-08T09:51:00Z">
-        <w:r>
-          <w:t>conforms to</w:t>
-        </w:r>
-      </w:ins>
-      <w:ins w:id="9" w:author="Hugh Houghton (Theology and Religion)" w:date="2023-04-07T16:44:00Z">
-        <w:r>
-          <w:t xml:space="preserve"> the TEI P5 Guidelines</w:t>
-        </w:r>
-      </w:ins>
-      <w:ins w:id="10" w:author="Hugh Houghton (Theology and Religion)" w:date="2023-04-08T09:52:00Z">
-        <w:r>
-          <w:t>, with a few additional attributes which are listed at the end of this document</w:t>
-        </w:r>
-      </w:ins>
-      <w:ins w:id="11" w:author="Hugh Houghton (Theology and Religion)" w:date="2023-04-07T16:44:00Z">
-        <w:r>
-          <w:t>.</w:t>
-        </w:r>
-      </w:ins>
-      <w:ins w:id="12" w:author="Hugh Houghton (Theology and Religion)" w:date="2023-04-08T09:52:00Z">
-        <w:r>
-          <w:t xml:space="preserve"> </w:t>
-        </w:r>
-      </w:ins>
+      <w:r>
+        <w:t>With effect from v1.93, the</w:t>
+      </w:r>
+      <w:r>
+        <w:t xml:space="preserve"> file </w:t>
+      </w:r>
+      <w:r>
+        <w:t>conforms to</w:t>
+      </w:r>
+      <w:r>
+        <w:t xml:space="preserve"> the TEI P5 Guidelines</w:t>
+      </w:r>
+      <w:r>
+        <w:t>, with a few additional attributes which are listed at the end of this document</w:t>
+      </w:r>
+      <w:r>
+        <w:t>.</w:t>
+      </w:r>
+      <w:r>
+        <w:t xml:space="preserve"> </w:t>
+      </w:r>
     </w:p>
     <w:p/>
     <w:p>
@@ -210,14 +166,12 @@
         </w:rPr>
         <w:t xml:space="preserve">&lt;ab </w:t>
       </w:r>
-      <w:ins w:id="13" w:author="Hugh Houghton (Theology and Religion)" w:date="2023-04-08T09:52:00Z">
-        <w:r>
-          <w:rPr>
-            <w:b/>
-          </w:rPr>
-          <w:t>xml:</w:t>
-        </w:r>
-      </w:ins>
+      <w:r>
+        <w:rPr>
+          <w:b/>
+        </w:rPr>
+        <w:t>xml:</w:t>
+      </w:r>
       <w:r>
         <w:rPr>
           <w:b/>
@@ -238,11 +192,9 @@
       <w:r>
         <w:t xml:space="preserve"> encloses each word</w:t>
       </w:r>
-      <w:ins w:id="14" w:author="Hugh Houghton (Theology and Religion)" w:date="2023-04-08T09:52:00Z">
-        <w:r>
-          <w:t xml:space="preserve"> of the biblical text</w:t>
-        </w:r>
-      </w:ins>
+      <w:r>
+        <w:t xml:space="preserve"> of the biblical text</w:t>
+      </w:r>
       <w:r>
         <w:t>.</w:t>
       </w:r>
@@ -294,7 +246,28 @@
     </w:p>
     <w:p>
       <w:r>
-        <w:t>All of these are numbered apart from &lt;div type=wit&gt;</w:t>
+        <w:t>All of these are numbered apart from &lt;div type=</w:t>
+      </w:r>
+      <w:r>
+        <w:rPr>
+          <w:bCs/>
+        </w:rPr>
+        <w:t>"</w:t>
+      </w:r>
+      <w:r>
+        <w:rPr>
+          <w:bCs/>
+        </w:rPr>
+        <w:t>wit</w:t>
+      </w:r>
+      <w:r>
+        <w:rPr>
+          <w:bCs/>
+        </w:rPr>
+        <w:t>"</w:t>
+      </w:r>
+      <w:r>
+        <w:t>&gt;</w:t>
       </w:r>
       <w:r>
         <w:t>,</w:t>
@@ -325,54 +298,43 @@
         </w:rPr>
         <w:t>&lt;pb</w:t>
       </w:r>
-      <w:ins w:id="15" w:author="Hugh Houghton (Theology and Religion)" w:date="2023-04-06T22:14:00Z">
-        <w:r>
-          <w:rPr>
-            <w:b/>
-          </w:rPr>
-          <w:t>/</w:t>
-        </w:r>
-      </w:ins>
+      <w:r>
+        <w:rPr>
+          <w:b/>
+        </w:rPr>
+        <w:t>/</w:t>
+      </w:r>
       <w:r>
         <w:rPr>
           <w:b/>
         </w:rPr>
         <w:t>&gt;</w:t>
       </w:r>
-      <w:ins w:id="16" w:author="Hugh Houghton (Theology and Religion)" w:date="2023-04-06T22:14:00Z">
-        <w:r>
-          <w:rPr>
-            <w:b/>
-          </w:rPr>
-          <w:t xml:space="preserve"> </w:t>
-        </w:r>
-      </w:ins>
-      <w:del w:id="17" w:author="Hugh Houghton (Theology and Religion)" w:date="2023-04-06T22:14:00Z">
-        <w:r>
-          <w:rPr>
-            <w:b/>
-          </w:rPr>
-          <w:delText>...&lt;/pb&gt;</w:delText>
-        </w:r>
-        <w:r>
-          <w:delText xml:space="preserve"> </w:delText>
-        </w:r>
-      </w:del>
+      <w:r>
+        <w:rPr>
+          <w:b/>
+        </w:rPr>
+        <w:t xml:space="preserve"> </w:t>
+      </w:r>
       <w:r>
         <w:t xml:space="preserve">identifies </w:t>
       </w:r>
-      <w:ins w:id="18" w:author="Hugh Houghton (Theology and Religion)" w:date="2023-04-06T22:14:00Z">
-        <w:r>
-          <w:t xml:space="preserve">the beginning of </w:t>
-        </w:r>
-      </w:ins>
+      <w:r>
+        <w:t xml:space="preserve">the beginning of </w:t>
+      </w:r>
       <w:r>
         <w:t>each page.</w:t>
       </w:r>
     </w:p>
     <w:p>
       <w:r>
-        <w:t>Pages are identified by quire number, then page number, so 34-8r is Quire 34, Page 8 recto.</w:t>
+        <w:t xml:space="preserve">Pages are identified by quire number, then page number, so </w:t>
+      </w:r>
+      <w:r>
+        <w:t>Q</w:t>
+      </w:r>
+      <w:r>
+        <w:t>34-8r is Quire 34, Page 8 recto.</w:t>
       </w:r>
     </w:p>
     <w:p>
@@ -398,22 +360,12 @@
           <w:i/>
         </w:rPr>
       </w:pPr>
-      <w:del w:id="19" w:author="Hugh Houghton (Theology and Religion)" w:date="2023-04-07T16:44:00Z">
-        <w:r>
-          <w:rPr>
-            <w:b/>
-          </w:rPr>
-          <w:delText>scribeid</w:delText>
-        </w:r>
-      </w:del>
-      <w:ins w:id="20" w:author="Hugh Houghton (Theology and Religion)" w:date="2023-04-07T16:44:00Z">
-        <w:r>
-          <w:rPr>
-            <w:b/>
-          </w:rPr>
-          <w:t>hand</w:t>
-        </w:r>
-      </w:ins>
+      <w:r>
+        <w:rPr>
+          <w:b/>
+        </w:rPr>
+        <w:t>hand</w:t>
+      </w:r>
       <w:r>
         <w:rPr>
           <w:b/>
@@ -434,27 +386,29 @@
           <w:i/>
         </w:rPr>
       </w:pPr>
-      <w:del w:id="21" w:author="Hugh Houghton (Theology and Religion)" w:date="2023-04-07T16:44:00Z">
-        <w:r>
-          <w:rPr>
-            <w:b/>
-          </w:rPr>
-          <w:delText>archive</w:delText>
-        </w:r>
-      </w:del>
-      <w:ins w:id="22" w:author="Hugh Houghton (Theology and Religion)" w:date="2023-04-07T16:44:00Z">
-        <w:r>
-          <w:rPr>
-            <w:b/>
-          </w:rPr>
-          <w:t>source</w:t>
-        </w:r>
-      </w:ins>
-      <w:r>
-        <w:rPr>
-          <w:b/>
-        </w:rPr>
-        <w:t>="n"</w:t>
+      <w:r>
+        <w:rPr>
+          <w:b/>
+        </w:rPr>
+        <w:t>source</w:t>
+      </w:r>
+      <w:r>
+        <w:rPr>
+          <w:b/>
+        </w:rPr>
+        <w:t>="</w:t>
+      </w:r>
+      <w:r>
+        <w:rPr>
+          <w:b/>
+        </w:rPr>
+        <w:t>#</w:t>
+      </w:r>
+      <w:r>
+        <w:rPr>
+          <w:b/>
+        </w:rPr>
+        <w:t>n"</w:t>
       </w:r>
       <w:r>
         <w:t xml:space="preserve"> for the holding library (BL / LUL / SC / NLR)</w:t>
@@ -470,22 +424,12 @@
           <w:i/>
         </w:rPr>
       </w:pPr>
-      <w:del w:id="23" w:author="Hugh Houghton (Theology and Religion)" w:date="2023-04-07T16:44:00Z">
-        <w:r>
-          <w:rPr>
-            <w:b/>
-          </w:rPr>
-          <w:delText>localfol</w:delText>
-        </w:r>
-      </w:del>
-      <w:ins w:id="24" w:author="Hugh Houghton (Theology and Religion)" w:date="2023-04-07T16:44:00Z">
-        <w:r>
-          <w:rPr>
-            <w:b/>
-          </w:rPr>
-          <w:t>corresp</w:t>
-        </w:r>
-      </w:ins>
+      <w:r>
+        <w:rPr>
+          <w:b/>
+        </w:rPr>
+        <w:t>folionum</w:t>
+      </w:r>
       <w:r>
         <w:rPr>
           <w:b/>
@@ -503,54 +447,43 @@
         </w:rPr>
         <w:t>&lt;cb</w:t>
       </w:r>
-      <w:ins w:id="25" w:author="Hugh Houghton (Theology and Religion)" w:date="2023-04-06T22:14:00Z">
-        <w:r>
-          <w:rPr>
-            <w:b/>
-          </w:rPr>
-          <w:t>/</w:t>
-        </w:r>
-      </w:ins>
+      <w:r>
+        <w:rPr>
+          <w:b/>
+        </w:rPr>
+        <w:t>/</w:t>
+      </w:r>
       <w:r>
         <w:rPr>
           <w:b/>
         </w:rPr>
         <w:t>&gt;</w:t>
       </w:r>
-      <w:ins w:id="26" w:author="Hugh Houghton (Theology and Religion)" w:date="2023-04-06T22:14:00Z">
-        <w:r>
-          <w:rPr>
-            <w:b/>
-          </w:rPr>
-          <w:t xml:space="preserve"> </w:t>
-        </w:r>
-      </w:ins>
-      <w:del w:id="27" w:author="Hugh Houghton (Theology and Religion)" w:date="2023-04-06T22:14:00Z">
-        <w:r>
-          <w:rPr>
-            <w:b/>
-          </w:rPr>
-          <w:delText>...&lt;/cb&gt;</w:delText>
-        </w:r>
-        <w:r>
-          <w:delText xml:space="preserve"> </w:delText>
-        </w:r>
-      </w:del>
+      <w:r>
+        <w:rPr>
+          <w:b/>
+        </w:rPr>
+        <w:t xml:space="preserve"> </w:t>
+      </w:r>
       <w:r>
         <w:t xml:space="preserve">identifies </w:t>
       </w:r>
-      <w:ins w:id="28" w:author="Hugh Houghton (Theology and Religion)" w:date="2023-04-06T22:14:00Z">
-        <w:r>
-          <w:t xml:space="preserve">the beginning of </w:t>
-        </w:r>
-      </w:ins>
+      <w:r>
+        <w:t xml:space="preserve">the beginning of </w:t>
+      </w:r>
       <w:r>
         <w:t>each column.</w:t>
       </w:r>
     </w:p>
     <w:p>
       <w:r>
-        <w:t>Columns are identified by quire number, page number and column number, e.g. 34-8r-4</w:t>
+        <w:t xml:space="preserve">Columns are identified by quire number, page number and column number, e.g. </w:t>
+      </w:r>
+      <w:r>
+        <w:t>Q</w:t>
+      </w:r>
+      <w:r>
+        <w:t>34-8r-4</w:t>
       </w:r>
     </w:p>
     <w:p>
@@ -560,47 +493,30 @@
         </w:rPr>
         <w:t>&lt;lb</w:t>
       </w:r>
-      <w:ins w:id="29" w:author="Hugh Houghton (Theology and Religion)" w:date="2023-04-06T22:14:00Z">
-        <w:r>
-          <w:rPr>
-            <w:b/>
-          </w:rPr>
-          <w:t>/</w:t>
-        </w:r>
-      </w:ins>
+      <w:r>
+        <w:rPr>
+          <w:b/>
+        </w:rPr>
+        <w:t>/</w:t>
+      </w:r>
       <w:r>
         <w:rPr>
           <w:b/>
         </w:rPr>
         <w:t>&gt;</w:t>
       </w:r>
-      <w:ins w:id="30" w:author="Hugh Houghton (Theology and Religion)" w:date="2023-04-06T22:14:00Z">
-        <w:r>
-          <w:rPr>
-            <w:b/>
-          </w:rPr>
-          <w:t xml:space="preserve"> </w:t>
-        </w:r>
-      </w:ins>
-      <w:del w:id="31" w:author="Hugh Houghton (Theology and Religion)" w:date="2023-04-06T22:14:00Z">
-        <w:r>
-          <w:rPr>
-            <w:b/>
-          </w:rPr>
-          <w:delText>...&lt;/lb&gt;</w:delText>
-        </w:r>
-        <w:r>
-          <w:delText xml:space="preserve"> </w:delText>
-        </w:r>
-      </w:del>
+      <w:r>
+        <w:rPr>
+          <w:b/>
+        </w:rPr>
+        <w:t xml:space="preserve"> </w:t>
+      </w:r>
       <w:r>
         <w:t xml:space="preserve">identifies </w:t>
       </w:r>
-      <w:ins w:id="32" w:author="Hugh Houghton (Theology and Religion)" w:date="2023-04-06T22:14:00Z">
-        <w:r>
-          <w:t xml:space="preserve">the beginning of </w:t>
-        </w:r>
-      </w:ins>
+      <w:r>
+        <w:t xml:space="preserve">the beginning of </w:t>
+      </w:r>
       <w:r>
         <w:t>each line.</w:t>
       </w:r>
@@ -625,7 +541,13 @@
         <w:t xml:space="preserve">as </w:t>
       </w:r>
       <w:r>
-        <w:t>described, e.g. 34-8r-4-23</w:t>
+        <w:t xml:space="preserve">described, e.g. </w:t>
+      </w:r>
+      <w:r>
+        <w:t>Q</w:t>
+      </w:r>
+      <w:r>
+        <w:t>34-8r-4-23</w:t>
       </w:r>
       <w:r>
         <w:t>; other lines are simply indicated by &lt;lb/&gt;.</w:t>
@@ -649,33 +571,17 @@
         </w:rPr>
         <w:t>&lt;lb rend="indent"</w:t>
       </w:r>
-      <w:ins w:id="33" w:author="Hugh Houghton (Theology and Religion)" w:date="2023-04-06T22:14:00Z">
-        <w:r>
-          <w:rPr>
-            <w:b/>
-          </w:rPr>
-          <w:t>/</w:t>
-        </w:r>
-      </w:ins>
-      <w:r>
-        <w:rPr>
-          <w:b/>
-        </w:rPr>
-        <w:t>&gt;</w:t>
-      </w:r>
-      <w:del w:id="34" w:author="Hugh Houghton (Theology and Religion)" w:date="2023-04-06T22:14:00Z">
-        <w:r>
-          <w:rPr>
-            <w:b/>
-          </w:rPr>
-          <w:delText>...&lt;/lb&gt;</w:delText>
-        </w:r>
-      </w:del>
-      <w:r>
-        <w:rPr>
-          <w:b/>
-        </w:rPr>
-        <w:t xml:space="preserve">  </w:t>
+      <w:r>
+        <w:rPr>
+          <w:b/>
+        </w:rPr>
+        <w:t>/</w:t>
+      </w:r>
+      <w:r>
+        <w:rPr>
+          <w:b/>
+        </w:rPr>
+        <w:t xml:space="preserve">&gt;  </w:t>
       </w:r>
       <w:r>
         <w:t>line indented to the right</w:t>
@@ -695,33 +601,17 @@
         <w:lastRenderedPageBreak/>
         <w:t>&lt;lb rend="indentextra"</w:t>
       </w:r>
-      <w:ins w:id="35" w:author="Hugh Houghton (Theology and Religion)" w:date="2023-04-06T22:14:00Z">
-        <w:r>
-          <w:rPr>
-            <w:b/>
-          </w:rPr>
-          <w:t>/</w:t>
-        </w:r>
-      </w:ins>
-      <w:r>
-        <w:rPr>
-          <w:b/>
-        </w:rPr>
-        <w:t>&gt;</w:t>
-      </w:r>
-      <w:del w:id="36" w:author="Hugh Houghton (Theology and Religion)" w:date="2023-04-06T22:15:00Z">
-        <w:r>
-          <w:rPr>
-            <w:b/>
-          </w:rPr>
-          <w:delText>...&lt;/lb&gt;</w:delText>
-        </w:r>
-      </w:del>
-      <w:r>
-        <w:rPr>
-          <w:b/>
-        </w:rPr>
-        <w:t xml:space="preserve">  </w:t>
+      <w:r>
+        <w:rPr>
+          <w:b/>
+        </w:rPr>
+        <w:t>/</w:t>
+      </w:r>
+      <w:r>
+        <w:rPr>
+          <w:b/>
+        </w:rPr>
+        <w:t xml:space="preserve">&gt;  </w:t>
       </w:r>
       <w:r>
         <w:t>line indented to the right by twice the usual width (in books with two columns)</w:t>
@@ -740,33 +630,17 @@
         </w:rPr>
         <w:t>&lt;lb rend="hang"</w:t>
       </w:r>
-      <w:ins w:id="37" w:author="Hugh Houghton (Theology and Religion)" w:date="2023-04-06T22:15:00Z">
-        <w:r>
-          <w:rPr>
-            <w:b/>
-          </w:rPr>
-          <w:t>/</w:t>
-        </w:r>
-      </w:ins>
-      <w:r>
-        <w:rPr>
-          <w:b/>
-        </w:rPr>
-        <w:t>&gt;</w:t>
-      </w:r>
-      <w:del w:id="38" w:author="Hugh Houghton (Theology and Religion)" w:date="2023-04-06T22:15:00Z">
-        <w:r>
-          <w:rPr>
-            <w:b/>
-          </w:rPr>
-          <w:delText>...&lt;/lb&gt;</w:delText>
-        </w:r>
-      </w:del>
-      <w:r>
-        <w:rPr>
-          <w:b/>
-        </w:rPr>
-        <w:t xml:space="preserve">  </w:t>
+      <w:r>
+        <w:rPr>
+          <w:b/>
+        </w:rPr>
+        <w:t>/</w:t>
+      </w:r>
+      <w:r>
+        <w:rPr>
+          <w:b/>
+        </w:rPr>
+        <w:t xml:space="preserve">&gt;  </w:t>
       </w:r>
       <w:r>
         <w:t>line overhanging to the left</w:t>
@@ -785,1224 +659,1103 @@
         </w:rPr>
         <w:t>&lt;lb rend=</w:t>
       </w:r>
-      <w:del w:id="39" w:author="Hugh Houghton (Theology and Religion)" w:date="2023-04-06T22:15:00Z">
-        <w:r>
-          <w:rPr>
-            <w:b/>
-          </w:rPr>
-          <w:delText>"</w:delText>
-        </w:r>
-      </w:del>
-      <w:ins w:id="40" w:author="Hugh Houghton (Theology and Religion)" w:date="2023-04-06T22:15:00Z">
-        <w:r>
-          <w:rPr>
-            <w:b/>
-          </w:rPr>
-          <w:t>”</w:t>
-        </w:r>
-      </w:ins>
+      <w:r>
+        <w:rPr>
+          <w:b/>
+        </w:rPr>
+        <w:t>”</w:t>
+      </w:r>
       <w:r>
         <w:rPr>
           <w:b/>
         </w:rPr>
         <w:t>center</w:t>
       </w:r>
-      <w:del w:id="41" w:author="Hugh Houghton (Theology and Religion)" w:date="2023-04-06T22:15:00Z">
-        <w:r>
-          <w:rPr>
-            <w:b/>
-          </w:rPr>
-          <w:delText>"</w:delText>
-        </w:r>
-      </w:del>
-      <w:ins w:id="42" w:author="Hugh Houghton (Theology and Religion)" w:date="2023-04-06T22:15:00Z">
-        <w:r>
-          <w:rPr>
-            <w:b/>
-          </w:rPr>
-          <w:t>”/</w:t>
-        </w:r>
-      </w:ins>
+      <w:r>
+        <w:rPr>
+          <w:b/>
+        </w:rPr>
+        <w:t>”/</w:t>
+      </w:r>
+      <w:r>
+        <w:rPr>
+          <w:b/>
+        </w:rPr>
+        <w:t xml:space="preserve">&gt;  </w:t>
+      </w:r>
+      <w:r>
+        <w:t>line centre-justified</w:t>
+      </w:r>
+    </w:p>
+    <w:p>
+      <w:r>
+        <w:t xml:space="preserve">If a word is broken across two lines, the &lt;lb&gt; has the attribute </w:t>
+      </w:r>
+      <w:r>
+        <w:rPr>
+          <w:b/>
+          <w:bCs/>
+        </w:rPr>
+        <w:t>break="no"</w:t>
+      </w:r>
+      <w:r>
+        <w:rPr>
+          <w:b/>
+          <w:bCs/>
+        </w:rPr>
+        <w:t>.</w:t>
+      </w:r>
+    </w:p>
+    <w:p/>
+    <w:p>
+      <w:r>
+        <w:t>Each page has four (most commonly), two (quite common) or one (rarely) columns.</w:t>
+      </w:r>
+    </w:p>
+    <w:p>
+      <w:r>
+        <w:t>Some pages are fragmentary and blank columns may be added for display purposes.</w:t>
+      </w:r>
+    </w:p>
+    <w:p/>
+    <w:p>
+      <w:pPr>
+        <w:pStyle w:val="Heading2"/>
+      </w:pPr>
+      <w:r>
+        <w:t>Margins</w:t>
+      </w:r>
+    </w:p>
+    <w:p>
+      <w:r>
+        <w:t>Text or items in margins are enclosed in</w:t>
+      </w:r>
+      <w:r>
+        <w:t xml:space="preserve"> the following </w:t>
+      </w:r>
+      <w:r>
+        <w:t>&lt;seg&gt; elements</w:t>
+      </w:r>
+      <w:r>
+        <w:t>:</w:t>
+      </w:r>
+    </w:p>
+    <w:p>
+      <w:pPr>
+        <w:rPr>
+          <w:b/>
+        </w:rPr>
+      </w:pPr>
+      <w:r>
+        <w:rPr>
+          <w:b/>
+        </w:rPr>
+        <w:t>&lt;</w:t>
+      </w:r>
+      <w:r>
+        <w:rPr>
+          <w:b/>
+        </w:rPr>
+        <w:t>seg type=</w:t>
+      </w:r>
+      <w:r>
+        <w:rPr>
+          <w:b/>
+        </w:rPr>
+        <w:t>"</w:t>
+      </w:r>
+      <w:r>
+        <w:rPr>
+          <w:b/>
+        </w:rPr>
+        <w:t>margin</w:t>
+      </w:r>
+      <w:r>
+        <w:rPr>
+          <w:b/>
+        </w:rPr>
+        <w:t xml:space="preserve">" </w:t>
+      </w:r>
+      <w:r>
+        <w:rPr>
+          <w:b/>
+        </w:rPr>
+        <w:t>sub</w:t>
+      </w:r>
+      <w:r>
+        <w:rPr>
+          <w:b/>
+        </w:rPr>
+        <w:t>type="</w:t>
+      </w:r>
+      <w:r>
+        <w:rPr>
+          <w:b/>
+        </w:rPr>
+        <w:t>page-</w:t>
+      </w:r>
+      <w:r>
+        <w:rPr>
+          <w:b/>
+        </w:rPr>
+        <w:t>top</w:t>
+      </w:r>
+      <w:r>
+        <w:rPr>
+          <w:b/>
+        </w:rPr>
+        <w:t>-</w:t>
+      </w:r>
+      <w:r>
+        <w:rPr>
+          <w:b/>
+        </w:rPr>
+        <w:t>margin</w:t>
+      </w:r>
+      <w:r>
+        <w:rPr>
+          <w:b/>
+        </w:rPr>
+        <w:t>"&gt;...&lt;/</w:t>
+      </w:r>
+      <w:r>
+        <w:rPr>
+          <w:b/>
+        </w:rPr>
+        <w:t>seg</w:t>
+      </w:r>
       <w:r>
         <w:rPr>
           <w:b/>
         </w:rPr>
         <w:t>&gt;</w:t>
       </w:r>
-      <w:del w:id="43" w:author="Hugh Houghton (Theology and Religion)" w:date="2023-04-06T22:15:00Z">
-        <w:r>
-          <w:rPr>
-            <w:b/>
-          </w:rPr>
-          <w:delText>...&lt;/lb&gt;</w:delText>
-        </w:r>
-      </w:del>
-      <w:r>
-        <w:rPr>
-          <w:b/>
-        </w:rPr>
-        <w:t xml:space="preserve">  </w:t>
-      </w:r>
-      <w:r>
-        <w:t>line centre-justified</w:t>
-      </w:r>
-    </w:p>
-    <w:p>
-      <w:r>
-        <w:t xml:space="preserve">If a word is broken across two lines, the &lt;lb&gt; has the attribute </w:t>
-      </w:r>
-      <w:r>
-        <w:rPr>
-          <w:b/>
-          <w:bCs/>
-        </w:rPr>
-        <w:t>break="no"</w:t>
-      </w:r>
-      <w:r>
-        <w:rPr>
-          <w:b/>
-          <w:bCs/>
-        </w:rPr>
-        <w:t>.</w:t>
-      </w:r>
-    </w:p>
-    <w:p>
-      <w:pPr>
-        <w:rPr>
-          <w:del w:id="44" w:author="Hugh Houghton (Theology and Religion)" w:date="2023-04-06T22:15:00Z"/>
-        </w:rPr>
-      </w:pPr>
+    </w:p>
+    <w:p>
+      <w:pPr>
+        <w:rPr>
+          <w:b/>
+        </w:rPr>
+      </w:pPr>
+      <w:r>
+        <w:rPr>
+          <w:b/>
+        </w:rPr>
+        <w:t>&lt;</w:t>
+      </w:r>
+      <w:r>
+        <w:rPr>
+          <w:b/>
+        </w:rPr>
+        <w:t>seg type=</w:t>
+      </w:r>
+      <w:r>
+        <w:rPr>
+          <w:b/>
+        </w:rPr>
+        <w:t>"</w:t>
+      </w:r>
+      <w:r>
+        <w:rPr>
+          <w:b/>
+        </w:rPr>
+        <w:t>margin</w:t>
+      </w:r>
+      <w:r>
+        <w:rPr>
+          <w:b/>
+        </w:rPr>
+        <w:t xml:space="preserve">" </w:t>
+      </w:r>
+      <w:r>
+        <w:rPr>
+          <w:b/>
+        </w:rPr>
+        <w:t>sub</w:t>
+      </w:r>
+      <w:r>
+        <w:rPr>
+          <w:b/>
+        </w:rPr>
+        <w:t>type</w:t>
+      </w:r>
+      <w:r>
+        <w:rPr>
+          <w:b/>
+        </w:rPr>
+        <w:t xml:space="preserve"> </w:t>
+      </w:r>
+      <w:r>
+        <w:rPr>
+          <w:b/>
+        </w:rPr>
+        <w:t>="</w:t>
+      </w:r>
+      <w:r>
+        <w:rPr>
+          <w:b/>
+        </w:rPr>
+        <w:t>page-</w:t>
+      </w:r>
+      <w:r>
+        <w:rPr>
+          <w:b/>
+        </w:rPr>
+        <w:t>bottom</w:t>
+      </w:r>
+      <w:r>
+        <w:rPr>
+          <w:b/>
+        </w:rPr>
+        <w:t>-</w:t>
+      </w:r>
+      <w:r>
+        <w:rPr>
+          <w:b/>
+        </w:rPr>
+        <w:t>margin</w:t>
+      </w:r>
+      <w:r>
+        <w:rPr>
+          <w:b/>
+        </w:rPr>
+        <w:t>"&gt;...&lt;/</w:t>
+      </w:r>
+      <w:r>
+        <w:rPr>
+          <w:b/>
+        </w:rPr>
+        <w:t>seg</w:t>
+      </w:r>
+      <w:r>
+        <w:rPr>
+          <w:b/>
+        </w:rPr>
+        <w:t>&gt;</w:t>
+      </w:r>
+    </w:p>
+    <w:p>
+      <w:r>
+        <w:rPr>
+          <w:b/>
+        </w:rPr>
+        <w:t>&lt;</w:t>
+      </w:r>
+      <w:r>
+        <w:rPr>
+          <w:b/>
+        </w:rPr>
+        <w:t>seg type=</w:t>
+      </w:r>
+      <w:r>
+        <w:rPr>
+          <w:b/>
+        </w:rPr>
+        <w:t>"</w:t>
+      </w:r>
+      <w:r>
+        <w:rPr>
+          <w:b/>
+        </w:rPr>
+        <w:t>margin</w:t>
+      </w:r>
+      <w:r>
+        <w:rPr>
+          <w:b/>
+        </w:rPr>
+        <w:t xml:space="preserve">" </w:t>
+      </w:r>
+      <w:r>
+        <w:rPr>
+          <w:b/>
+        </w:rPr>
+        <w:t>sub</w:t>
+      </w:r>
+      <w:r>
+        <w:rPr>
+          <w:b/>
+        </w:rPr>
+        <w:t>type</w:t>
+      </w:r>
+      <w:r>
+        <w:rPr>
+          <w:b/>
+        </w:rPr>
+        <w:t xml:space="preserve"> </w:t>
+      </w:r>
+      <w:r>
+        <w:rPr>
+          <w:b/>
+        </w:rPr>
+        <w:t>="</w:t>
+      </w:r>
+      <w:r>
+        <w:rPr>
+          <w:b/>
+        </w:rPr>
+        <w:t>page-</w:t>
+      </w:r>
+      <w:r>
+        <w:rPr>
+          <w:b/>
+        </w:rPr>
+        <w:t>right</w:t>
+      </w:r>
+      <w:r>
+        <w:rPr>
+          <w:b/>
+        </w:rPr>
+        <w:t>-</w:t>
+      </w:r>
+      <w:r>
+        <w:rPr>
+          <w:b/>
+        </w:rPr>
+        <w:t>margin</w:t>
+      </w:r>
+      <w:r>
+        <w:rPr>
+          <w:b/>
+        </w:rPr>
+        <w:t>"&gt;...&lt;/</w:t>
+      </w:r>
+      <w:r>
+        <w:rPr>
+          <w:b/>
+        </w:rPr>
+        <w:t>seg</w:t>
+      </w:r>
+      <w:r>
+        <w:rPr>
+          <w:b/>
+        </w:rPr>
+        <w:t xml:space="preserve">&gt; </w:t>
+      </w:r>
+    </w:p>
+    <w:p>
+      <w:pPr>
+        <w:rPr>
+          <w:b/>
+        </w:rPr>
+      </w:pPr>
+      <w:r>
+        <w:rPr>
+          <w:b/>
+        </w:rPr>
+        <w:t>&lt;</w:t>
+      </w:r>
+      <w:r>
+        <w:rPr>
+          <w:b/>
+        </w:rPr>
+        <w:t>seg type=</w:t>
+      </w:r>
+      <w:r>
+        <w:rPr>
+          <w:b/>
+        </w:rPr>
+        <w:t>"</w:t>
+      </w:r>
+      <w:r>
+        <w:rPr>
+          <w:b/>
+        </w:rPr>
+        <w:t>margin</w:t>
+      </w:r>
+      <w:r>
+        <w:rPr>
+          <w:b/>
+        </w:rPr>
+        <w:t xml:space="preserve">" </w:t>
+      </w:r>
+      <w:r>
+        <w:rPr>
+          <w:b/>
+        </w:rPr>
+        <w:t>sub</w:t>
+      </w:r>
+      <w:r>
+        <w:rPr>
+          <w:b/>
+        </w:rPr>
+        <w:t>type</w:t>
+      </w:r>
+      <w:r>
+        <w:rPr>
+          <w:b/>
+        </w:rPr>
+        <w:t xml:space="preserve"> </w:t>
+      </w:r>
+      <w:r>
+        <w:rPr>
+          <w:b/>
+        </w:rPr>
+        <w:t>="</w:t>
+      </w:r>
+      <w:r>
+        <w:rPr>
+          <w:b/>
+        </w:rPr>
+        <w:t>page-</w:t>
+      </w:r>
+      <w:r>
+        <w:rPr>
+          <w:b/>
+        </w:rPr>
+        <w:t>left</w:t>
+      </w:r>
+      <w:r>
+        <w:rPr>
+          <w:b/>
+        </w:rPr>
+        <w:t>-</w:t>
+      </w:r>
+      <w:r>
+        <w:rPr>
+          <w:b/>
+        </w:rPr>
+        <w:t>margin</w:t>
+      </w:r>
+      <w:r>
+        <w:rPr>
+          <w:b/>
+        </w:rPr>
+        <w:t>"&gt;...&lt;/</w:t>
+      </w:r>
+      <w:r>
+        <w:rPr>
+          <w:b/>
+        </w:rPr>
+        <w:t>seg</w:t>
+      </w:r>
+      <w:r>
+        <w:rPr>
+          <w:b/>
+        </w:rPr>
+        <w:t xml:space="preserve">&gt; </w:t>
+      </w:r>
     </w:p>
     <w:p/>
     <w:p>
-      <w:r>
-        <w:t>Each page has four (most commonly), two (quite common) or one (rarely) columns.</w:t>
-      </w:r>
-    </w:p>
-    <w:p>
-      <w:r>
-        <w:t>Some pages are fragmentary and blank columns may be added for display purposes.</w:t>
-      </w:r>
-    </w:p>
-    <w:p>
-      <w:pPr>
-        <w:rPr>
-          <w:del w:id="45" w:author="Hugh Houghton (Theology and Religion)" w:date="2023-04-06T22:15:00Z"/>
-        </w:rPr>
-      </w:pPr>
-      <w:del w:id="46" w:author="Hugh Houghton (Theology and Religion)" w:date="2023-04-06T22:15:00Z">
-        <w:r>
-          <w:delText xml:space="preserve">The start and end of each page, column and line are marked by break elements linked by </w:delText>
-        </w:r>
-        <w:r>
-          <w:rPr>
-            <w:b/>
-          </w:rPr>
-          <w:delText>id</w:delText>
-        </w:r>
-        <w:r>
-          <w:delText xml:space="preserve"> and </w:delText>
-        </w:r>
-        <w:r>
-          <w:rPr>
-            <w:b/>
-          </w:rPr>
-          <w:delText>corres</w:delText>
-        </w:r>
-        <w:r>
-          <w:delText xml:space="preserve"> attributes. Thus</w:delText>
-        </w:r>
-      </w:del>
-    </w:p>
-    <w:p>
-      <w:pPr>
-        <w:rPr>
-          <w:del w:id="47" w:author="Hugh Houghton (Theology and Religion)" w:date="2023-04-06T22:15:00Z"/>
-          <w:b/>
-        </w:rPr>
-      </w:pPr>
-      <w:del w:id="48" w:author="Hugh Houghton (Theology and Religion)" w:date="2023-04-06T22:15:00Z">
-        <w:r>
-          <w:rPr>
-            <w:b/>
-          </w:rPr>
-          <w:delText xml:space="preserve">&lt;cb id="S-34-8r-1" corres="E-34-8r-1" n="1"/&gt;  </w:delText>
-        </w:r>
-      </w:del>
-    </w:p>
-    <w:p>
-      <w:pPr>
-        <w:rPr>
-          <w:del w:id="49" w:author="Hugh Houghton (Theology and Religion)" w:date="2023-04-06T22:15:00Z"/>
-        </w:rPr>
-      </w:pPr>
-      <w:del w:id="50" w:author="Hugh Houghton (Theology and Religion)" w:date="2023-04-06T22:15:00Z">
-        <w:r>
-          <w:delText>indicates the start (S) of the first column of page 8r of quire 34, and</w:delText>
-        </w:r>
-      </w:del>
-    </w:p>
-    <w:p>
-      <w:pPr>
-        <w:rPr>
-          <w:del w:id="51" w:author="Hugh Houghton (Theology and Religion)" w:date="2023-04-06T22:15:00Z"/>
-          <w:b/>
-        </w:rPr>
-      </w:pPr>
-      <w:del w:id="52" w:author="Hugh Houghton (Theology and Religion)" w:date="2023-04-06T22:15:00Z">
-        <w:r>
-          <w:rPr>
-            <w:b/>
-          </w:rPr>
-          <w:delText xml:space="preserve">&lt;cb id="E-34-8r-1" corres="S-34-8r-1" n="1"/&gt; </w:delText>
-        </w:r>
-      </w:del>
-    </w:p>
-    <w:p>
-      <w:pPr>
-        <w:rPr>
-          <w:del w:id="53" w:author="Hugh Houghton (Theology and Religion)" w:date="2023-04-06T22:15:00Z"/>
-        </w:rPr>
-      </w:pPr>
-      <w:del w:id="54" w:author="Hugh Houghton (Theology and Religion)" w:date="2023-04-06T22:15:00Z">
-        <w:r>
-          <w:delText>indicates the end (E).</w:delText>
-        </w:r>
-      </w:del>
+      <w:pPr>
+        <w:rPr>
+          <w:b/>
+        </w:rPr>
+      </w:pPr>
+      <w:r>
+        <w:rPr>
+          <w:b/>
+        </w:rPr>
+        <w:t>&lt;</w:t>
+      </w:r>
+      <w:r>
+        <w:rPr>
+          <w:b/>
+        </w:rPr>
+        <w:t>seg type=</w:t>
+      </w:r>
+      <w:r>
+        <w:rPr>
+          <w:b/>
+        </w:rPr>
+        <w:t>"</w:t>
+      </w:r>
+      <w:r>
+        <w:rPr>
+          <w:b/>
+        </w:rPr>
+        <w:t>margin</w:t>
+      </w:r>
+      <w:r>
+        <w:rPr>
+          <w:b/>
+        </w:rPr>
+        <w:t xml:space="preserve">" </w:t>
+      </w:r>
+      <w:r>
+        <w:rPr>
+          <w:b/>
+        </w:rPr>
+        <w:t>sub</w:t>
+      </w:r>
+      <w:r>
+        <w:rPr>
+          <w:b/>
+        </w:rPr>
+        <w:t>type="col</w:t>
+      </w:r>
+      <w:r>
+        <w:rPr>
+          <w:b/>
+        </w:rPr>
+        <w:t>umn-</w:t>
+      </w:r>
+      <w:r>
+        <w:rPr>
+          <w:b/>
+        </w:rPr>
+        <w:t>top</w:t>
+      </w:r>
+      <w:r>
+        <w:rPr>
+          <w:b/>
+        </w:rPr>
+        <w:t>-</w:t>
+      </w:r>
+      <w:r>
+        <w:rPr>
+          <w:b/>
+        </w:rPr>
+        <w:t>margin</w:t>
+      </w:r>
+      <w:r>
+        <w:rPr>
+          <w:b/>
+        </w:rPr>
+        <w:t>"&gt;...&lt;/</w:t>
+      </w:r>
+      <w:r>
+        <w:rPr>
+          <w:b/>
+        </w:rPr>
+        <w:t>seg</w:t>
+      </w:r>
+      <w:r>
+        <w:rPr>
+          <w:b/>
+        </w:rPr>
+        <w:t>&gt;</w:t>
+      </w:r>
+    </w:p>
+    <w:p>
+      <w:pPr>
+        <w:rPr>
+          <w:b/>
+        </w:rPr>
+      </w:pPr>
+      <w:r>
+        <w:rPr>
+          <w:b/>
+        </w:rPr>
+        <w:t>&lt;</w:t>
+      </w:r>
+      <w:r>
+        <w:rPr>
+          <w:b/>
+        </w:rPr>
+        <w:t>seg type=</w:t>
+      </w:r>
+      <w:r>
+        <w:rPr>
+          <w:b/>
+        </w:rPr>
+        <w:t>"</w:t>
+      </w:r>
+      <w:r>
+        <w:rPr>
+          <w:b/>
+        </w:rPr>
+        <w:t>margin</w:t>
+      </w:r>
+      <w:r>
+        <w:rPr>
+          <w:b/>
+        </w:rPr>
+        <w:t xml:space="preserve">" </w:t>
+      </w:r>
+      <w:r>
+        <w:rPr>
+          <w:b/>
+        </w:rPr>
+        <w:t>sub</w:t>
+      </w:r>
+      <w:r>
+        <w:rPr>
+          <w:b/>
+        </w:rPr>
+        <w:t>type="col</w:t>
+      </w:r>
+      <w:r>
+        <w:rPr>
+          <w:b/>
+        </w:rPr>
+        <w:t>umn-</w:t>
+      </w:r>
+      <w:r>
+        <w:rPr>
+          <w:b/>
+        </w:rPr>
+        <w:t>bottom</w:t>
+      </w:r>
+      <w:r>
+        <w:rPr>
+          <w:b/>
+        </w:rPr>
+        <w:t>-</w:t>
+      </w:r>
+      <w:r>
+        <w:rPr>
+          <w:b/>
+        </w:rPr>
+        <w:t>margin</w:t>
+      </w:r>
+      <w:r>
+        <w:rPr>
+          <w:b/>
+        </w:rPr>
+        <w:t>"&gt;...&lt;/</w:t>
+      </w:r>
+      <w:r>
+        <w:rPr>
+          <w:b/>
+        </w:rPr>
+        <w:t>seg</w:t>
+      </w:r>
+      <w:r>
+        <w:rPr>
+          <w:b/>
+        </w:rPr>
+        <w:t>&gt;</w:t>
+      </w:r>
+    </w:p>
+    <w:p>
+      <w:pPr>
+        <w:rPr>
+          <w:b/>
+        </w:rPr>
+      </w:pPr>
+    </w:p>
+    <w:p>
+      <w:pPr>
+        <w:rPr>
+          <w:b/>
+        </w:rPr>
+      </w:pPr>
+      <w:r>
+        <w:rPr>
+          <w:b/>
+        </w:rPr>
+        <w:t>&lt;</w:t>
+      </w:r>
+      <w:r>
+        <w:rPr>
+          <w:b/>
+        </w:rPr>
+        <w:t>seg type=</w:t>
+      </w:r>
+      <w:r>
+        <w:rPr>
+          <w:b/>
+        </w:rPr>
+        <w:t>"</w:t>
+      </w:r>
+      <w:r>
+        <w:rPr>
+          <w:b/>
+        </w:rPr>
+        <w:t>margin</w:t>
+      </w:r>
+      <w:r>
+        <w:rPr>
+          <w:b/>
+        </w:rPr>
+        <w:t xml:space="preserve">" </w:t>
+      </w:r>
+      <w:r>
+        <w:rPr>
+          <w:b/>
+        </w:rPr>
+        <w:t>sub</w:t>
+      </w:r>
+      <w:r>
+        <w:rPr>
+          <w:b/>
+        </w:rPr>
+        <w:t>type="</w:t>
+      </w:r>
+      <w:r>
+        <w:rPr>
+          <w:b/>
+        </w:rPr>
+        <w:t>line-left</w:t>
+      </w:r>
+      <w:r>
+        <w:rPr>
+          <w:b/>
+        </w:rPr>
+        <w:t>"&gt;...&lt;/</w:t>
+      </w:r>
+      <w:r>
+        <w:rPr>
+          <w:b/>
+        </w:rPr>
+        <w:t>seg</w:t>
+      </w:r>
+      <w:r>
+        <w:rPr>
+          <w:b/>
+        </w:rPr>
+        <w:t>&gt;</w:t>
+      </w:r>
+    </w:p>
+    <w:p>
+      <w:pPr>
+        <w:rPr>
+          <w:b/>
+        </w:rPr>
+      </w:pPr>
+      <w:r>
+        <w:rPr>
+          <w:b/>
+        </w:rPr>
+        <w:t>&lt;</w:t>
+      </w:r>
+      <w:r>
+        <w:rPr>
+          <w:b/>
+        </w:rPr>
+        <w:t>seg type=</w:t>
+      </w:r>
+      <w:r>
+        <w:rPr>
+          <w:b/>
+        </w:rPr>
+        <w:t>"</w:t>
+      </w:r>
+      <w:r>
+        <w:rPr>
+          <w:b/>
+        </w:rPr>
+        <w:t>margin</w:t>
+      </w:r>
+      <w:r>
+        <w:rPr>
+          <w:b/>
+        </w:rPr>
+        <w:t xml:space="preserve">" </w:t>
+      </w:r>
+      <w:r>
+        <w:rPr>
+          <w:b/>
+        </w:rPr>
+        <w:t>sub</w:t>
+      </w:r>
+      <w:r>
+        <w:rPr>
+          <w:b/>
+        </w:rPr>
+        <w:t>type="</w:t>
+      </w:r>
+      <w:r>
+        <w:rPr>
+          <w:b/>
+        </w:rPr>
+        <w:t>line-right</w:t>
+      </w:r>
+      <w:r>
+        <w:rPr>
+          <w:b/>
+        </w:rPr>
+        <w:t>"&gt;...&lt;/</w:t>
+      </w:r>
+      <w:r>
+        <w:rPr>
+          <w:b/>
+        </w:rPr>
+        <w:t>seg</w:t>
+      </w:r>
+      <w:r>
+        <w:rPr>
+          <w:b/>
+        </w:rPr>
+        <w:t>&gt;</w:t>
+      </w:r>
+    </w:p>
+    <w:p>
+      <w:pPr>
+        <w:rPr>
+          <w:b/>
+        </w:rPr>
+      </w:pPr>
+      <w:r>
+        <w:rPr>
+          <w:b/>
+        </w:rPr>
+        <w:t>&lt;</w:t>
+      </w:r>
+      <w:r>
+        <w:rPr>
+          <w:b/>
+        </w:rPr>
+        <w:t>seg type=</w:t>
+      </w:r>
+      <w:r>
+        <w:rPr>
+          <w:b/>
+        </w:rPr>
+        <w:t>"</w:t>
+      </w:r>
+      <w:r>
+        <w:rPr>
+          <w:b/>
+        </w:rPr>
+        <w:t>margin</w:t>
+      </w:r>
+      <w:r>
+        <w:rPr>
+          <w:b/>
+        </w:rPr>
+        <w:t xml:space="preserve">" </w:t>
+      </w:r>
+      <w:r>
+        <w:rPr>
+          <w:b/>
+        </w:rPr>
+        <w:t>sub</w:t>
+      </w:r>
+      <w:r>
+        <w:rPr>
+          <w:b/>
+        </w:rPr>
+        <w:t>type="</w:t>
+      </w:r>
+      <w:r>
+        <w:rPr>
+          <w:b/>
+        </w:rPr>
+        <w:t>line-left-symbol</w:t>
+      </w:r>
+      <w:r>
+        <w:rPr>
+          <w:b/>
+        </w:rPr>
+        <w:t>"&gt;...&lt;/</w:t>
+      </w:r>
+      <w:r>
+        <w:rPr>
+          <w:b/>
+        </w:rPr>
+        <w:t>seg</w:t>
+      </w:r>
+      <w:r>
+        <w:rPr>
+          <w:b/>
+        </w:rPr>
+        <w:t>&gt;</w:t>
+      </w:r>
+    </w:p>
+    <w:p>
+      <w:pPr>
+        <w:rPr>
+          <w:b/>
+        </w:rPr>
+      </w:pPr>
+      <w:r>
+        <w:rPr>
+          <w:b/>
+        </w:rPr>
+        <w:t>&lt;</w:t>
+      </w:r>
+      <w:r>
+        <w:rPr>
+          <w:b/>
+        </w:rPr>
+        <w:t>seg type=</w:t>
+      </w:r>
+      <w:r>
+        <w:rPr>
+          <w:b/>
+        </w:rPr>
+        <w:t>"</w:t>
+      </w:r>
+      <w:r>
+        <w:rPr>
+          <w:b/>
+        </w:rPr>
+        <w:t>margin</w:t>
+      </w:r>
+      <w:r>
+        <w:rPr>
+          <w:b/>
+        </w:rPr>
+        <w:t xml:space="preserve">" </w:t>
+      </w:r>
+      <w:r>
+        <w:rPr>
+          <w:b/>
+        </w:rPr>
+        <w:t>sub</w:t>
+      </w:r>
+      <w:r>
+        <w:rPr>
+          <w:b/>
+        </w:rPr>
+        <w:t>type="</w:t>
+      </w:r>
+      <w:r>
+        <w:rPr>
+          <w:b/>
+        </w:rPr>
+        <w:t>line-right-symbol</w:t>
+      </w:r>
+      <w:r>
+        <w:rPr>
+          <w:b/>
+        </w:rPr>
+        <w:t>"&gt;...&lt;/</w:t>
+      </w:r>
+      <w:r>
+        <w:rPr>
+          <w:b/>
+        </w:rPr>
+        <w:t>seg</w:t>
+      </w:r>
+      <w:r>
+        <w:rPr>
+          <w:b/>
+        </w:rPr>
+        <w:t>&gt;</w:t>
+      </w:r>
+    </w:p>
+    <w:p>
+      <w:pPr>
+        <w:rPr>
+          <w:b/>
+        </w:rPr>
+      </w:pPr>
+    </w:p>
+    <w:p>
+      <w:r>
+        <w:t>The alignment of items within these elements is indicated by the rend attribute on each  item. Thus &lt;note type=</w:t>
+      </w:r>
+      <w:r>
+        <w:t>"</w:t>
+      </w:r>
+      <w:r>
+        <w:t>running-title</w:t>
+      </w:r>
+      <w:r>
+        <w:t>"</w:t>
+      </w:r>
+      <w:r>
+        <w:t xml:space="preserve"> rend=</w:t>
+      </w:r>
+      <w:r>
+        <w:t>"</w:t>
+      </w:r>
+      <w:r>
+        <w:t>center</w:t>
+      </w:r>
+      <w:r>
+        <w:t>"</w:t>
+      </w:r>
+      <w:r>
+        <w:t>&gt; is a center-aligned running title within the page top margin. Margins may include multiple items with different alignments (left, right or center).</w:t>
+      </w:r>
+      <w:r>
+        <w:t xml:space="preserve"> If no alignment is specified, then the item is assumed to be left-aligned.</w:t>
+      </w:r>
     </w:p>
     <w:p/>
     <w:p>
-      <w:pPr>
-        <w:pStyle w:val="Heading2"/>
-      </w:pPr>
-      <w:r>
-        <w:t>Margins</w:t>
-      </w:r>
-    </w:p>
-    <w:p>
-      <w:r>
-        <w:t>Text or items in margins are enclosed in</w:t>
-      </w:r>
-      <w:r>
-        <w:t xml:space="preserve"> the following </w:t>
-      </w:r>
-      <w:r>
-        <w:t>&lt;seg&gt; elements</w:t>
-      </w:r>
-      <w:r>
-        <w:t>:</w:t>
-      </w:r>
-    </w:p>
-    <w:p>
-      <w:pPr>
-        <w:rPr>
-          <w:b/>
-        </w:rPr>
-      </w:pPr>
-      <w:r>
-        <w:rPr>
-          <w:b/>
-        </w:rPr>
-        <w:t>&lt;</w:t>
-      </w:r>
-      <w:r>
-        <w:rPr>
-          <w:b/>
-        </w:rPr>
-        <w:t>seg type=</w:t>
-      </w:r>
-      <w:r>
-        <w:rPr>
-          <w:b/>
-        </w:rPr>
+      <w:r>
+        <w:t>It should be noted that binding marks within</w:t>
+      </w:r>
+      <w:r>
+        <w:t xml:space="preserve"> </w:t>
+      </w:r>
+      <w:r>
+        <w:t>&lt;seg type="margin" subtype ="page-right-margin"&gt;</w:t>
+      </w:r>
+      <w:r>
+        <w:t xml:space="preserve"> and </w:t>
+      </w:r>
+      <w:r>
+        <w:t>&lt;seg type="margin" subtype ="page-</w:t>
+      </w:r>
+      <w:r>
+        <w:t>left</w:t>
+      </w:r>
+      <w:r>
+        <w:t>-margin"&gt;</w:t>
+      </w:r>
+      <w:r>
+        <w:t xml:space="preserve"> have rend=</w:t>
+      </w:r>
+      <w:r>
         <w:t>"</w:t>
       </w:r>
       <w:r>
-        <w:rPr>
-          <w:b/>
-        </w:rPr>
-        <w:t>margin</w:t>
-      </w:r>
-      <w:r>
-        <w:rPr>
-          <w:b/>
-        </w:rPr>
-        <w:t xml:space="preserve">" </w:t>
-      </w:r>
-      <w:r>
-        <w:rPr>
-          <w:b/>
-        </w:rPr>
-        <w:t>sub</w:t>
-      </w:r>
-      <w:r>
-        <w:rPr>
-          <w:b/>
-        </w:rPr>
-        <w:t>type="</w:t>
-      </w:r>
-      <w:r>
-        <w:rPr>
-          <w:b/>
-        </w:rPr>
-        <w:t>page-</w:t>
-      </w:r>
-      <w:r>
-        <w:rPr>
-          <w:b/>
-        </w:rPr>
-        <w:t>top</w:t>
-      </w:r>
-      <w:r>
-        <w:rPr>
-          <w:b/>
-        </w:rPr>
-        <w:t>-</w:t>
-      </w:r>
-      <w:r>
-        <w:rPr>
-          <w:b/>
-        </w:rPr>
-        <w:t>margin</w:t>
-      </w:r>
-      <w:r>
-        <w:rPr>
-          <w:b/>
-        </w:rPr>
-        <w:t>"&gt;...&lt;/</w:t>
-      </w:r>
-      <w:r>
-        <w:rPr>
-          <w:b/>
-        </w:rPr>
-        <w:t>seg</w:t>
-      </w:r>
-      <w:r>
-        <w:rPr>
-          <w:b/>
-        </w:rPr>
-        <w:t>&gt;</w:t>
-      </w:r>
-    </w:p>
-    <w:p>
-      <w:pPr>
-        <w:rPr>
-          <w:b/>
-        </w:rPr>
-      </w:pPr>
-      <w:r>
-        <w:rPr>
-          <w:b/>
-        </w:rPr>
-        <w:t>&lt;</w:t>
-      </w:r>
-      <w:r>
-        <w:rPr>
-          <w:b/>
-        </w:rPr>
-        <w:t>seg type=</w:t>
-      </w:r>
-      <w:r>
-        <w:rPr>
-          <w:b/>
-        </w:rPr>
+        <w:t>middle</w:t>
+      </w:r>
+      <w:r>
         <w:t>"</w:t>
       </w:r>
       <w:r>
-        <w:rPr>
-          <w:b/>
-        </w:rPr>
-        <w:t>margin</w:t>
-      </w:r>
-      <w:r>
-        <w:rPr>
-          <w:b/>
-        </w:rPr>
-        <w:t xml:space="preserve">" </w:t>
-      </w:r>
-      <w:r>
-        <w:rPr>
-          <w:b/>
-        </w:rPr>
-        <w:t>sub</w:t>
-      </w:r>
-      <w:r>
-        <w:rPr>
-          <w:b/>
-        </w:rPr>
-        <w:t>type</w:t>
-      </w:r>
-      <w:r>
-        <w:rPr>
-          <w:b/>
-        </w:rPr>
-        <w:t xml:space="preserve"> </w:t>
-      </w:r>
-      <w:r>
-        <w:rPr>
-          <w:b/>
-        </w:rPr>
-        <w:t>="</w:t>
-      </w:r>
-      <w:r>
-        <w:rPr>
-          <w:b/>
-        </w:rPr>
-        <w:t>page-</w:t>
-      </w:r>
-      <w:r>
-        <w:rPr>
-          <w:b/>
-        </w:rPr>
-        <w:t>bottom</w:t>
-      </w:r>
-      <w:r>
-        <w:rPr>
-          <w:b/>
-        </w:rPr>
-        <w:t>-</w:t>
-      </w:r>
-      <w:r>
-        <w:rPr>
-          <w:b/>
-        </w:rPr>
-        <w:t>margin</w:t>
-      </w:r>
-      <w:r>
-        <w:rPr>
-          <w:b/>
-        </w:rPr>
-        <w:t>"&gt;...&lt;/</w:t>
-      </w:r>
-      <w:r>
-        <w:rPr>
-          <w:b/>
-        </w:rPr>
-        <w:t>seg</w:t>
-      </w:r>
-      <w:r>
-        <w:rPr>
-          <w:b/>
-        </w:rPr>
-        <w:t>&gt;</w:t>
-      </w:r>
-    </w:p>
-    <w:p>
-      <w:r>
-        <w:rPr>
-          <w:b/>
-        </w:rPr>
-        <w:t>&lt;</w:t>
-      </w:r>
-      <w:r>
-        <w:rPr>
-          <w:b/>
-        </w:rPr>
-        <w:t>seg type=</w:t>
-      </w:r>
-      <w:r>
-        <w:rPr>
-          <w:b/>
-        </w:rPr>
+        <w:t xml:space="preserve"> to indicate their vertical alignment on the page.</w:t>
+      </w:r>
+    </w:p>
+    <w:p/>
+    <w:p>
+      <w:r>
+        <w:t xml:space="preserve">The indication </w:t>
+      </w:r>
+      <w:r>
+        <w:t>"line-left-symbol"</w:t>
+      </w:r>
+      <w:r>
+        <w:t xml:space="preserve"> and </w:t>
+      </w:r>
+      <w:r>
+        <w:t>"line-</w:t>
+      </w:r>
+      <w:r>
+        <w:t>right</w:t>
+      </w:r>
+      <w:r>
+        <w:t>-symbol"</w:t>
+      </w:r>
+      <w:r>
+        <w:t xml:space="preserve"> preserve the old &lt;margin type=</w:t>
+      </w:r>
+      <w:r>
         <w:t>"</w:t>
       </w:r>
       <w:r>
-        <w:rPr>
-          <w:b/>
-        </w:rPr>
-        <w:t>margin</w:t>
-      </w:r>
-      <w:r>
-        <w:rPr>
-          <w:b/>
-        </w:rPr>
-        <w:t xml:space="preserve">" </w:t>
-      </w:r>
-      <w:r>
-        <w:rPr>
-          <w:b/>
-        </w:rPr>
-        <w:t>sub</w:t>
-      </w:r>
-      <w:r>
-        <w:rPr>
-          <w:b/>
-        </w:rPr>
-        <w:t>type</w:t>
-      </w:r>
-      <w:r>
-        <w:rPr>
-          <w:b/>
-        </w:rPr>
-        <w:t xml:space="preserve"> </w:t>
-      </w:r>
-      <w:r>
-        <w:rPr>
-          <w:b/>
-        </w:rPr>
-        <w:t>="</w:t>
-      </w:r>
-      <w:r>
-        <w:rPr>
-          <w:b/>
-        </w:rPr>
-        <w:t>page-</w:t>
-      </w:r>
-      <w:r>
-        <w:rPr>
-          <w:b/>
-        </w:rPr>
+        <w:t>GL</w:t>
+      </w:r>
+      <w:r>
+        <w:t>"</w:t>
+      </w:r>
+      <w:r>
+        <w:t xml:space="preserve">&gt;, although these appear to be identical to </w:t>
+      </w:r>
+      <w:r>
+        <w:t>"line-left"</w:t>
+      </w:r>
+      <w:r>
+        <w:t xml:space="preserve"> and </w:t>
+      </w:r>
+      <w:r>
+        <w:t>"line-</w:t>
+      </w:r>
+      <w:r>
         <w:t>right</w:t>
       </w:r>
       <w:r>
-        <w:rPr>
-          <w:b/>
-        </w:rPr>
-        <w:t>-</w:t>
-      </w:r>
-      <w:r>
-        <w:rPr>
-          <w:b/>
-        </w:rPr>
-        <w:t>margin</w:t>
-      </w:r>
-      <w:r>
-        <w:rPr>
-          <w:b/>
-        </w:rPr>
-        <w:t>"&gt;...&lt;/</w:t>
-      </w:r>
-      <w:r>
-        <w:rPr>
-          <w:b/>
-        </w:rPr>
-        <w:t>seg</w:t>
-      </w:r>
-      <w:r>
-        <w:rPr>
-          <w:b/>
-        </w:rPr>
-        <w:t xml:space="preserve">&gt; </w:t>
-      </w:r>
-    </w:p>
-    <w:p>
-      <w:pPr>
-        <w:rPr>
-          <w:b/>
-        </w:rPr>
-      </w:pPr>
-      <w:r>
-        <w:rPr>
-          <w:b/>
-        </w:rPr>
-        <w:t>&lt;</w:t>
-      </w:r>
-      <w:r>
-        <w:rPr>
-          <w:b/>
-        </w:rPr>
-        <w:t>seg type=</w:t>
-      </w:r>
-      <w:r>
-        <w:rPr>
-          <w:b/>
-        </w:rPr>
         <w:t>"</w:t>
       </w:r>
-      <w:r>
-        <w:rPr>
-          <w:b/>
-        </w:rPr>
-        <w:t>margin</w:t>
-      </w:r>
-      <w:r>
-        <w:rPr>
-          <w:b/>
-        </w:rPr>
-        <w:t xml:space="preserve">" </w:t>
-      </w:r>
-      <w:r>
-        <w:rPr>
-          <w:b/>
-        </w:rPr>
-        <w:t>sub</w:t>
-      </w:r>
-      <w:r>
-        <w:rPr>
-          <w:b/>
-        </w:rPr>
-        <w:t>type</w:t>
-      </w:r>
-      <w:r>
-        <w:rPr>
-          <w:b/>
-        </w:rPr>
-        <w:t xml:space="preserve"> </w:t>
-      </w:r>
-      <w:r>
-        <w:rPr>
-          <w:b/>
-        </w:rPr>
-        <w:t>="</w:t>
-      </w:r>
-      <w:r>
-        <w:rPr>
-          <w:b/>
-        </w:rPr>
-        <w:t>page-</w:t>
-      </w:r>
-      <w:r>
-        <w:rPr>
-          <w:b/>
-        </w:rPr>
-        <w:t>left</w:t>
-      </w:r>
-      <w:r>
-        <w:rPr>
-          <w:b/>
-        </w:rPr>
-        <w:t>-</w:t>
-      </w:r>
-      <w:r>
-        <w:rPr>
-          <w:b/>
-        </w:rPr>
-        <w:t>margin</w:t>
-      </w:r>
-      <w:r>
-        <w:rPr>
-          <w:b/>
-        </w:rPr>
-        <w:t>"&gt;...&lt;/</w:t>
-      </w:r>
-      <w:r>
-        <w:rPr>
-          <w:b/>
-        </w:rPr>
-        <w:t>seg</w:t>
-      </w:r>
-      <w:r>
-        <w:rPr>
-          <w:b/>
-        </w:rPr>
-        <w:t xml:space="preserve">&gt; </w:t>
-      </w:r>
     </w:p>
     <w:p/>
     <w:p>
-      <w:pPr>
-        <w:rPr>
-          <w:b/>
-        </w:rPr>
-      </w:pPr>
-      <w:r>
-        <w:rPr>
-          <w:b/>
-        </w:rPr>
-        <w:t>&lt;</w:t>
-      </w:r>
-      <w:r>
-        <w:rPr>
-          <w:b/>
-        </w:rPr>
-        <w:t>seg type=</w:t>
-      </w:r>
-      <w:r>
-        <w:rPr>
-          <w:b/>
-        </w:rPr>
-        <w:t>"</w:t>
-      </w:r>
-      <w:r>
-        <w:rPr>
-          <w:b/>
-        </w:rPr>
-        <w:t>margin</w:t>
-      </w:r>
-      <w:r>
-        <w:rPr>
-          <w:b/>
-        </w:rPr>
-        <w:t xml:space="preserve">" </w:t>
-      </w:r>
-      <w:r>
-        <w:rPr>
-          <w:b/>
-        </w:rPr>
-        <w:t>sub</w:t>
-      </w:r>
-      <w:r>
-        <w:rPr>
-          <w:b/>
-        </w:rPr>
-        <w:t>type="col</w:t>
-      </w:r>
-      <w:r>
-        <w:rPr>
-          <w:b/>
-        </w:rPr>
-        <w:t>umn-</w:t>
-      </w:r>
-      <w:r>
-        <w:rPr>
-          <w:b/>
-        </w:rPr>
-        <w:t>top</w:t>
-      </w:r>
-      <w:r>
-        <w:rPr>
-          <w:b/>
-        </w:rPr>
-        <w:t>-</w:t>
-      </w:r>
-      <w:r>
-        <w:rPr>
-          <w:b/>
-        </w:rPr>
-        <w:t>margin</w:t>
-      </w:r>
-      <w:r>
-        <w:rPr>
-          <w:b/>
-        </w:rPr>
-        <w:t>"&gt;...&lt;/</w:t>
-      </w:r>
-      <w:r>
-        <w:rPr>
-          <w:b/>
-        </w:rPr>
-        <w:t>seg</w:t>
-      </w:r>
-      <w:r>
-        <w:rPr>
-          <w:b/>
-        </w:rPr>
-        <w:t>&gt;</w:t>
-      </w:r>
-    </w:p>
-    <w:p>
-      <w:pPr>
-        <w:rPr>
-          <w:b/>
-        </w:rPr>
-      </w:pPr>
-      <w:r>
-        <w:rPr>
-          <w:b/>
-        </w:rPr>
-        <w:t>&lt;</w:t>
-      </w:r>
-      <w:r>
-        <w:rPr>
-          <w:b/>
-        </w:rPr>
-        <w:t>seg type=</w:t>
-      </w:r>
-      <w:r>
-        <w:rPr>
-          <w:b/>
-        </w:rPr>
-        <w:t>"</w:t>
-      </w:r>
-      <w:r>
-        <w:rPr>
-          <w:b/>
-        </w:rPr>
-        <w:t>margin</w:t>
-      </w:r>
-      <w:r>
-        <w:rPr>
-          <w:b/>
-        </w:rPr>
-        <w:t xml:space="preserve">" </w:t>
-      </w:r>
-      <w:r>
-        <w:rPr>
-          <w:b/>
-        </w:rPr>
-        <w:t>sub</w:t>
-      </w:r>
-      <w:r>
-        <w:rPr>
-          <w:b/>
-        </w:rPr>
-        <w:t>type="col</w:t>
-      </w:r>
-      <w:r>
-        <w:rPr>
-          <w:b/>
-        </w:rPr>
-        <w:t>umn-</w:t>
-      </w:r>
-      <w:r>
-        <w:rPr>
-          <w:b/>
-        </w:rPr>
-        <w:t>bottom</w:t>
-      </w:r>
-      <w:r>
-        <w:rPr>
-          <w:b/>
-        </w:rPr>
-        <w:t>-</w:t>
-      </w:r>
-      <w:r>
-        <w:rPr>
-          <w:b/>
-        </w:rPr>
-        <w:t>margin</w:t>
-      </w:r>
-      <w:r>
-        <w:rPr>
-          <w:b/>
-        </w:rPr>
-        <w:t>"&gt;...&lt;/</w:t>
-      </w:r>
-      <w:r>
-        <w:rPr>
-          <w:b/>
-        </w:rPr>
-        <w:t>seg</w:t>
-      </w:r>
-      <w:r>
-        <w:rPr>
-          <w:b/>
-        </w:rPr>
-        <w:t>&gt;</w:t>
-      </w:r>
-    </w:p>
-    <w:p>
-      <w:pPr>
-        <w:rPr>
-          <w:b/>
-        </w:rPr>
-      </w:pPr>
-    </w:p>
-    <w:p>
-      <w:pPr>
-        <w:rPr>
-          <w:b/>
-        </w:rPr>
-      </w:pPr>
-      <w:r>
-        <w:rPr>
-          <w:b/>
-        </w:rPr>
-        <w:t>&lt;</w:t>
-      </w:r>
-      <w:r>
-        <w:rPr>
-          <w:b/>
-        </w:rPr>
-        <w:t>seg type=</w:t>
-      </w:r>
-      <w:r>
-        <w:rPr>
-          <w:b/>
-        </w:rPr>
-        <w:t>"</w:t>
-      </w:r>
-      <w:r>
-        <w:rPr>
-          <w:b/>
-        </w:rPr>
-        <w:t>margin</w:t>
-      </w:r>
-      <w:r>
-        <w:rPr>
-          <w:b/>
-        </w:rPr>
-        <w:t xml:space="preserve">" </w:t>
-      </w:r>
-      <w:r>
-        <w:rPr>
-          <w:b/>
-        </w:rPr>
-        <w:t>sub</w:t>
-      </w:r>
-      <w:r>
-        <w:rPr>
-          <w:b/>
-        </w:rPr>
-        <w:t>type="</w:t>
-      </w:r>
-      <w:r>
-        <w:rPr>
-          <w:b/>
-        </w:rPr>
-        <w:t>line-left</w:t>
-      </w:r>
-      <w:r>
-        <w:rPr>
-          <w:b/>
-        </w:rPr>
-        <w:t>"&gt;...&lt;/</w:t>
-      </w:r>
-      <w:r>
-        <w:rPr>
-          <w:b/>
-        </w:rPr>
-        <w:t>seg</w:t>
-      </w:r>
-      <w:r>
-        <w:rPr>
-          <w:b/>
-        </w:rPr>
-        <w:t>&gt;</w:t>
-      </w:r>
-    </w:p>
-    <w:p>
-      <w:pPr>
-        <w:rPr>
-          <w:b/>
-        </w:rPr>
-      </w:pPr>
-      <w:r>
-        <w:rPr>
-          <w:b/>
-        </w:rPr>
-        <w:t>&lt;</w:t>
-      </w:r>
-      <w:r>
-        <w:rPr>
-          <w:b/>
-        </w:rPr>
-        <w:t>seg type=</w:t>
-      </w:r>
-      <w:r>
-        <w:rPr>
-          <w:b/>
-        </w:rPr>
-        <w:t>"</w:t>
-      </w:r>
-      <w:r>
-        <w:rPr>
-          <w:b/>
-        </w:rPr>
-        <w:t>margin</w:t>
-      </w:r>
-      <w:r>
-        <w:rPr>
-          <w:b/>
-        </w:rPr>
-        <w:t xml:space="preserve">" </w:t>
-      </w:r>
-      <w:r>
-        <w:rPr>
-          <w:b/>
-        </w:rPr>
-        <w:t>sub</w:t>
-      </w:r>
-      <w:r>
-        <w:rPr>
-          <w:b/>
-        </w:rPr>
-        <w:t>type="</w:t>
-      </w:r>
-      <w:r>
-        <w:rPr>
-          <w:b/>
-        </w:rPr>
-        <w:t>line-right</w:t>
-      </w:r>
-      <w:r>
-        <w:rPr>
-          <w:b/>
-        </w:rPr>
-        <w:t>"&gt;...&lt;/</w:t>
-      </w:r>
-      <w:r>
-        <w:rPr>
-          <w:b/>
-        </w:rPr>
-        <w:t>seg</w:t>
-      </w:r>
-      <w:r>
-        <w:rPr>
-          <w:b/>
-        </w:rPr>
-        <w:t>&gt;</w:t>
-      </w:r>
-    </w:p>
-    <w:p>
-      <w:pPr>
-        <w:rPr>
-          <w:b/>
-        </w:rPr>
-      </w:pPr>
-      <w:r>
-        <w:rPr>
-          <w:b/>
-        </w:rPr>
-        <w:t>&lt;</w:t>
-      </w:r>
-      <w:r>
-        <w:rPr>
-          <w:b/>
-        </w:rPr>
-        <w:t>seg type=</w:t>
-      </w:r>
-      <w:r>
-        <w:rPr>
-          <w:b/>
-        </w:rPr>
-        <w:t>"</w:t>
-      </w:r>
-      <w:r>
-        <w:rPr>
-          <w:b/>
-        </w:rPr>
-        <w:t>margin</w:t>
-      </w:r>
-      <w:r>
-        <w:rPr>
-          <w:b/>
-        </w:rPr>
-        <w:t xml:space="preserve">" </w:t>
-      </w:r>
-      <w:r>
-        <w:rPr>
-          <w:b/>
-        </w:rPr>
-        <w:t>sub</w:t>
-      </w:r>
-      <w:r>
-        <w:rPr>
-          <w:b/>
-        </w:rPr>
-        <w:t>type="</w:t>
-      </w:r>
-      <w:r>
-        <w:rPr>
-          <w:b/>
-        </w:rPr>
-        <w:t>line-left-symbol</w:t>
-      </w:r>
-      <w:r>
-        <w:rPr>
-          <w:b/>
-        </w:rPr>
-        <w:t>"&gt;...&lt;/</w:t>
-      </w:r>
-      <w:r>
-        <w:rPr>
-          <w:b/>
-        </w:rPr>
-        <w:t>seg</w:t>
-      </w:r>
-      <w:r>
-        <w:rPr>
-          <w:b/>
-        </w:rPr>
-        <w:t>&gt;</w:t>
-      </w:r>
-    </w:p>
-    <w:p>
-      <w:pPr>
-        <w:rPr>
-          <w:b/>
-        </w:rPr>
-      </w:pPr>
-      <w:r>
-        <w:rPr>
-          <w:b/>
-        </w:rPr>
-        <w:t>&lt;</w:t>
-      </w:r>
-      <w:r>
-        <w:rPr>
-          <w:b/>
-        </w:rPr>
-        <w:t>seg type=</w:t>
-      </w:r>
-      <w:r>
-        <w:rPr>
-          <w:b/>
-        </w:rPr>
-        <w:t>"</w:t>
-      </w:r>
-      <w:r>
-        <w:rPr>
-          <w:b/>
-        </w:rPr>
-        <w:t>margin</w:t>
-      </w:r>
-      <w:r>
-        <w:rPr>
-          <w:b/>
-        </w:rPr>
-        <w:t xml:space="preserve">" </w:t>
-      </w:r>
-      <w:r>
-        <w:rPr>
-          <w:b/>
-        </w:rPr>
-        <w:t>sub</w:t>
-      </w:r>
-      <w:r>
-        <w:rPr>
-          <w:b/>
-        </w:rPr>
-        <w:t>type="</w:t>
-      </w:r>
-      <w:r>
-        <w:rPr>
-          <w:b/>
-        </w:rPr>
-        <w:t>line-right-symbol</w:t>
-      </w:r>
-      <w:r>
-        <w:rPr>
-          <w:b/>
-        </w:rPr>
-        <w:t>"&gt;...&lt;/</w:t>
-      </w:r>
-      <w:r>
-        <w:rPr>
-          <w:b/>
-        </w:rPr>
-        <w:t>seg</w:t>
-      </w:r>
-      <w:r>
-        <w:rPr>
-          <w:b/>
-        </w:rPr>
-        <w:t>&gt;</w:t>
-      </w:r>
-    </w:p>
-    <w:p>
-      <w:pPr>
-        <w:rPr>
-          <w:b/>
-        </w:rPr>
-      </w:pPr>
-    </w:p>
-    <w:p>
-      <w:r>
-        <w:t>The alignment of items within these elements is indicated by the rend attribute on each  item. Thus &lt;note type=</w:t>
-      </w:r>
-      <w:r>
-        <w:t>"</w:t>
-      </w:r>
-      <w:r>
-        <w:t>running-title</w:t>
-      </w:r>
-      <w:r>
-        <w:t>"</w:t>
-      </w:r>
-      <w:r>
-        <w:t xml:space="preserve"> rend=</w:t>
-      </w:r>
-      <w:r>
-        <w:t>"</w:t>
-      </w:r>
-      <w:r>
-        <w:t>center</w:t>
-      </w:r>
-      <w:r>
-        <w:t>"</w:t>
-      </w:r>
-      <w:r>
-        <w:t>&gt; is a center-aligned running title within the page top margin. Margins may include multiple items with different alignments (left, right or center).</w:t>
-      </w:r>
-      <w:r>
-        <w:t xml:space="preserve"> If no alignment is specified, then the item is assumed to be left-aligned.</w:t>
-      </w:r>
-    </w:p>
-    <w:p/>
-    <w:p>
-      <w:r>
-        <w:t>It should be noted that binding marks within</w:t>
-      </w:r>
-      <w:r>
-        <w:t xml:space="preserve"> </w:t>
-      </w:r>
-      <w:r>
-        <w:t>&lt;seg type="margin" subtype ="page-right-margin"&gt;</w:t>
-      </w:r>
-      <w:r>
-        <w:t xml:space="preserve"> and </w:t>
-      </w:r>
-      <w:r>
-        <w:t>&lt;seg type="margin" subtype ="page-</w:t>
-      </w:r>
-      <w:r>
-        <w:t>left</w:t>
-      </w:r>
-      <w:r>
-        <w:t>-margin"&gt;</w:t>
-      </w:r>
-      <w:r>
-        <w:t xml:space="preserve"> have rend=</w:t>
-      </w:r>
-      <w:r>
-        <w:t>"</w:t>
-      </w:r>
-      <w:r>
-        <w:t>middle</w:t>
-      </w:r>
-      <w:r>
-        <w:t>"</w:t>
-      </w:r>
-      <w:r>
-        <w:t xml:space="preserve"> to indicate their vertical alignment on the page.</w:t>
-      </w:r>
-    </w:p>
-    <w:p/>
-    <w:p>
-      <w:r>
-        <w:t xml:space="preserve">The indication </w:t>
-      </w:r>
-      <w:r>
-        <w:t>"line-left-symbol"</w:t>
-      </w:r>
-      <w:r>
-        <w:t xml:space="preserve"> and </w:t>
-      </w:r>
-      <w:r>
-        <w:t>"line-</w:t>
-      </w:r>
-      <w:r>
-        <w:t>right</w:t>
-      </w:r>
-      <w:r>
-        <w:t>-symbol"</w:t>
-      </w:r>
-      <w:r>
-        <w:t xml:space="preserve"> preserve the old &lt;margin type=</w:t>
-      </w:r>
-      <w:r>
-        <w:t>"</w:t>
-      </w:r>
-      <w:r>
-        <w:t>GL</w:t>
-      </w:r>
-      <w:r>
-        <w:t>"</w:t>
-      </w:r>
-      <w:r>
-        <w:t xml:space="preserve">&gt;, although these appear to be identical to </w:t>
-      </w:r>
-      <w:r>
-        <w:t>"line-left "</w:t>
-      </w:r>
-      <w:r>
-        <w:t xml:space="preserve"> and </w:t>
-      </w:r>
-      <w:r>
-        <w:t>"line-</w:t>
-      </w:r>
-      <w:r>
-        <w:t>right</w:t>
-      </w:r>
-      <w:r>
-        <w:t xml:space="preserve"> "</w:t>
-      </w:r>
-    </w:p>
-    <w:p/>
-    <w:p>
-      <w:r>
-        <w:t>Margins may include text and/or graphic elements. Words are not numbered within margins.</w:t>
+      <w:r>
+        <w:t xml:space="preserve">Margins may include text and/or graphic elements. Words are not </w:t>
+      </w:r>
+      <w:r>
+        <w:t xml:space="preserve">usually </w:t>
+      </w:r>
+      <w:r>
+        <w:t>numbered within margins.</w:t>
       </w:r>
     </w:p>
     <w:p>
@@ -2249,7 +2002,31 @@
         <w:rPr>
           <w:b/>
         </w:rPr>
-        <w:t xml:space="preserve">&lt;rdg n="D" type="corr" </w:t>
+        <w:t xml:space="preserve">&lt;rdg type="corr" </w:t>
+      </w:r>
+      <w:r>
+        <w:rPr>
+          <w:b/>
+        </w:rPr>
+        <w:t>ha</w:t>
+      </w:r>
+      <w:r>
+        <w:rPr>
+          <w:b/>
+        </w:rPr>
+        <w:t>n</w:t>
+      </w:r>
+      <w:r>
+        <w:rPr>
+          <w:b/>
+        </w:rPr>
+        <w:t>d</w:t>
+      </w:r>
+      <w:r>
+        <w:rPr>
+          <w:b/>
+        </w:rPr>
+        <w:t xml:space="preserve">="D" </w:t>
       </w:r>
       <w:r>
         <w:rPr>
@@ -2339,23 +2116,21 @@
       <w:r>
         <w:t xml:space="preserve"> </w:t>
       </w:r>
-      <w:ins w:id="55" w:author="Hugh Houghton (Theology and Religion)" w:date="2023-04-08T09:53:00Z">
-        <w:r>
-          <w:t>&lt;</w:t>
-        </w:r>
-        <w:r>
-          <w:t>seg type=</w:t>
-        </w:r>
-        <w:r>
-          <w:t xml:space="preserve">"margin" </w:t>
-        </w:r>
-        <w:r>
-          <w:t>sub</w:t>
-        </w:r>
-        <w:r>
-          <w:t>type=</w:t>
-        </w:r>
-      </w:ins>
+      <w:r>
+        <w:t>&lt;</w:t>
+      </w:r>
+      <w:r>
+        <w:t>seg type=</w:t>
+      </w:r>
+      <w:r>
+        <w:t xml:space="preserve">"margin" </w:t>
+      </w:r>
+      <w:r>
+        <w:t>sub</w:t>
+      </w:r>
+      <w:r>
+        <w:t>type=</w:t>
+      </w:r>
       <w:r>
         <w:t>"col</w:t>
       </w:r>
@@ -2639,14 +2414,12 @@
         </w:rPr>
         <w:t>They may include ‘rend’ attributes to indicate their alignment</w:t>
       </w:r>
-      <w:ins w:id="56" w:author="Hugh Houghton (Theology and Religion)" w:date="2023-04-08T10:08:00Z">
-        <w:r>
-          <w:rPr>
-            <w:iCs/>
-          </w:rPr>
-          <w:t xml:space="preserve"> and have also been supplied with a url in order to provide direct access to the relevant images</w:t>
-        </w:r>
-      </w:ins>
+      <w:r>
+        <w:rPr>
+          <w:iCs/>
+        </w:rPr>
+        <w:t xml:space="preserve"> and have also been supplied with a url in order to provide direct access to the relevant images</w:t>
+      </w:r>
       <w:r>
         <w:rPr>
           <w:iCs/>
@@ -2718,7 +2491,14 @@
           <w:b/>
           <w:bCs/>
         </w:rPr>
-        <w:t>scribe="x":</w:t>
+        <w:t>hand</w:t>
+      </w:r>
+      <w:r>
+        <w:rPr>
+          <w:b/>
+          <w:bCs/>
+        </w:rPr>
+        <w:t>="x":</w:t>
       </w:r>
       <w:r>
         <w:t xml:space="preserve"> Scribe: x (optional)</w:t>
@@ -2730,19 +2510,51 @@
           <w:tab w:val="left" w:pos="810"/>
           <w:tab w:val="left" w:pos="5580"/>
         </w:tabs>
-      </w:pPr>
-      <w:r>
+        <w:rPr>
+          <w:bCs/>
+        </w:rPr>
+      </w:pPr>
+      <w:r>
+        <w:rPr>
+          <w:b/>
+        </w:rPr>
         <w:tab/>
       </w:r>
       <w:r>
         <w:rPr>
           <w:b/>
+        </w:rPr>
+        <w:t>rend=</w:t>
+      </w:r>
+      <w:r>
+        <w:rPr>
+          <w:b/>
+        </w:rPr>
+        <w:t>"</w:t>
+      </w:r>
+      <w:r>
+        <w:rPr>
+          <w:b/>
+        </w:rPr>
+        <w:t>…</w:t>
+      </w:r>
+      <w:r>
+        <w:rPr>
+          <w:b/>
+        </w:rPr>
+        <w:t>"</w:t>
+      </w:r>
+      <w:r>
+        <w:rPr>
+          <w:b/>
+        </w:rPr>
+        <w:t xml:space="preserve">: </w:t>
+      </w:r>
+      <w:r>
+        <w:rPr>
           <w:bCs/>
         </w:rPr>
-        <w:t>reading="x":</w:t>
-      </w:r>
-      <w:r>
-        <w:t xml:space="preserve"> Reading: x (optional - usually for Arabic glosses)</w:t>
+        <w:t>for alignment</w:t>
       </w:r>
     </w:p>
     <w:p>
@@ -2751,7 +2563,6 @@
           <w:tab w:val="left" w:pos="810"/>
           <w:tab w:val="left" w:pos="5580"/>
         </w:tabs>
-        <w:ind w:right="-520"/>
       </w:pPr>
       <w:r>
         <w:tab/>
@@ -2761,10 +2572,10 @@
           <w:b/>
           <w:bCs/>
         </w:rPr>
-        <w:t>translation="x":</w:t>
-      </w:r>
-      <w:r>
-        <w:t xml:space="preserve"> Translation: x (optional - usually for Arabic glosses)</w:t>
+        <w:t>reading="x":</w:t>
+      </w:r>
+      <w:r>
+        <w:t xml:space="preserve"> Reading: x (optional - usually for Arabic glosses)</w:t>
       </w:r>
     </w:p>
     <w:p>
@@ -2773,6 +2584,7 @@
           <w:tab w:val="left" w:pos="810"/>
           <w:tab w:val="left" w:pos="5580"/>
         </w:tabs>
+        <w:ind w:right="-520"/>
       </w:pPr>
       <w:r>
         <w:tab/>
@@ -2782,6 +2594,27 @@
           <w:b/>
           <w:bCs/>
         </w:rPr>
+        <w:t>translation="x":</w:t>
+      </w:r>
+      <w:r>
+        <w:t xml:space="preserve"> Translation: x (optional - usually for Arabic glosses)</w:t>
+      </w:r>
+    </w:p>
+    <w:p>
+      <w:pPr>
+        <w:tabs>
+          <w:tab w:val="left" w:pos="810"/>
+          <w:tab w:val="left" w:pos="5580"/>
+        </w:tabs>
+      </w:pPr>
+      <w:r>
+        <w:tab/>
+      </w:r>
+      <w:r>
+        <w:rPr>
+          <w:b/>
+          <w:bCs/>
+        </w:rPr>
         <w:t>comment="x":</w:t>
       </w:r>
       <w:r>
@@ -2796,7 +2629,19 @@
         <w:rPr>
           <w:b/>
         </w:rPr>
-        <w:t>&lt;note type="colophon" scribe="n"&gt;...&lt;/note&gt;</w:t>
+        <w:t xml:space="preserve">&lt;note type="colophon" </w:t>
+      </w:r>
+      <w:r>
+        <w:rPr>
+          <w:b/>
+        </w:rPr>
+        <w:t>hand</w:t>
+      </w:r>
+      <w:r>
+        <w:rPr>
+          <w:b/>
+        </w:rPr>
+        <w:t>="n"&gt;...&lt;/note&gt;</w:t>
       </w:r>
       <w:r>
         <w:t xml:space="preserve"> for colophons to biblical books. </w:t>
@@ -2812,22 +2657,12 @@
         </w:rPr>
         <w:t>&lt;note type="</w:t>
       </w:r>
-      <w:del w:id="57" w:author="Hugh Houghton (Theology and Religion)" w:date="2023-04-08T10:05:00Z">
-        <w:r>
-          <w:rPr>
-            <w:b/>
-          </w:rPr>
-          <w:delText>ECN</w:delText>
-        </w:r>
-      </w:del>
-      <w:ins w:id="58" w:author="Hugh Houghton (Theology and Religion)" w:date="2023-04-08T10:05:00Z">
-        <w:r>
-          <w:rPr>
-            <w:b/>
-          </w:rPr>
-          <w:t>Eusebian</w:t>
-        </w:r>
-      </w:ins>
+      <w:r>
+        <w:rPr>
+          <w:b/>
+        </w:rPr>
+        <w:t>Eusebian</w:t>
+      </w:r>
       <w:r>
         <w:rPr>
           <w:b/>
@@ -2878,22 +2713,12 @@
           <w:i/>
         </w:rPr>
       </w:pPr>
-      <w:del w:id="59" w:author="Hugh Houghton (Theology and Religion)" w:date="2023-04-08T10:05:00Z">
-        <w:r>
-          <w:rPr>
-            <w:b/>
-          </w:rPr>
-          <w:delText>Ammonian</w:delText>
-        </w:r>
-      </w:del>
-      <w:ins w:id="60" w:author="Hugh Houghton (Theology and Religion)" w:date="2023-04-08T10:05:00Z">
-        <w:r>
-          <w:rPr>
-            <w:b/>
-          </w:rPr>
-          <w:t>section</w:t>
-        </w:r>
-      </w:ins>
+      <w:r>
+        <w:rPr>
+          <w:b/>
+        </w:rPr>
+        <w:t>section</w:t>
+      </w:r>
       <w:r>
         <w:rPr>
           <w:b/>
@@ -2914,22 +2739,12 @@
           <w:i/>
         </w:rPr>
       </w:pPr>
-      <w:ins w:id="61" w:author="Hugh Houghton (Theology and Religion)" w:date="2023-04-08T10:05:00Z">
-        <w:r>
-          <w:rPr>
-            <w:b/>
-          </w:rPr>
-          <w:t>c</w:t>
-        </w:r>
-      </w:ins>
-      <w:del w:id="62" w:author="Hugh Houghton (Theology and Religion)" w:date="2023-04-08T10:05:00Z">
-        <w:r>
-          <w:rPr>
-            <w:b/>
-          </w:rPr>
-          <w:delText>C</w:delText>
-        </w:r>
-      </w:del>
+      <w:r>
+        <w:rPr>
+          <w:b/>
+        </w:rPr>
+        <w:t>c</w:t>
+      </w:r>
       <w:r>
         <w:rPr>
           <w:b/>
@@ -3088,7 +2903,16 @@
         <w:t xml:space="preserve"> for book titles (at the beginning of each book). </w:t>
       </w:r>
       <w:r>
-        <w:t>There are two optional attributes :</w:t>
+        <w:t xml:space="preserve">There are </w:t>
+      </w:r>
+      <w:r>
+        <w:t>three</w:t>
+      </w:r>
+      <w:r>
+        <w:t xml:space="preserve"> </w:t>
+      </w:r>
+      <w:r>
+        <w:t>optional attributes :</w:t>
       </w:r>
     </w:p>
     <w:p>
@@ -3105,7 +2929,13 @@
         <w:rPr>
           <w:b/>
         </w:rPr>
-        <w:t xml:space="preserve">scribe="..." </w:t>
+        <w:t>hand</w:t>
+      </w:r>
+      <w:r>
+        <w:rPr>
+          <w:b/>
+        </w:rPr>
+        <w:t xml:space="preserve">="..." </w:t>
       </w:r>
     </w:p>
     <w:p>
@@ -3122,52 +2952,37 @@
         <w:rPr>
           <w:b/>
         </w:rPr>
-        <w:t xml:space="preserve">comment="..."  </w:t>
-      </w:r>
-      <w:r>
-        <w:t>(usually to record corrections)</w:t>
-      </w:r>
-    </w:p>
-    <w:p>
-      <w:r>
-        <w:t xml:space="preserve">9. </w:t>
-      </w:r>
-      <w:r>
-        <w:rPr>
-          <w:b/>
-        </w:rPr>
-        <w:t>&lt;note type="section" n="n"&gt;...&lt;/note&gt;</w:t>
-      </w:r>
-      <w:r>
-        <w:t xml:space="preserve"> for section numbers. </w:t>
-      </w:r>
-    </w:p>
-    <w:p>
-      <w:r>
-        <w:t>The attribute comment="..." is optional, and is used to record corrections.</w:t>
-      </w:r>
-    </w:p>
-    <w:p>
-      <w:r>
-        <w:t xml:space="preserve">10. </w:t>
-      </w:r>
-      <w:r>
-        <w:rPr>
-          <w:b/>
-        </w:rPr>
-        <w:t>&lt;note type="lectionary"&gt;...&lt;/note&gt;</w:t>
-      </w:r>
-      <w:r>
-        <w:t xml:space="preserve"> . This is a subset of glosses, which have been added to show the beginning and end of passages read in the liturgy. </w:t>
-      </w:r>
-      <w:r>
-        <w:t xml:space="preserve">There are </w:t>
-      </w:r>
-      <w:r>
-        <w:t>two</w:t>
-      </w:r>
-      <w:r>
-        <w:t xml:space="preserve"> optional attributes :</w:t>
+        <w:t>rend=</w:t>
+      </w:r>
+      <w:r>
+        <w:rPr>
+          <w:b/>
+        </w:rPr>
+        <w:t>"</w:t>
+      </w:r>
+      <w:r>
+        <w:rPr>
+          <w:b/>
+        </w:rPr>
+        <w:t>center</w:t>
+      </w:r>
+      <w:r>
+        <w:rPr>
+          <w:b/>
+        </w:rPr>
+        <w:t>"</w:t>
+      </w:r>
+      <w:r>
+        <w:rPr>
+          <w:b/>
+        </w:rPr>
+        <w:t xml:space="preserve"> </w:t>
+      </w:r>
+      <w:r>
+        <w:rPr>
+          <w:bCs/>
+        </w:rPr>
+        <w:t>(or other alignment)</w:t>
       </w:r>
     </w:p>
     <w:p>
@@ -3184,24 +2999,48 @@
         <w:rPr>
           <w:b/>
         </w:rPr>
-        <w:t xml:space="preserve">scribe="..." </w:t>
-      </w:r>
-    </w:p>
-    <w:p>
-      <w:pPr>
-        <w:numPr>
-          <w:ilvl w:val="0"/>
-          <w:numId w:val="8"/>
-        </w:numPr>
-        <w:rPr>
-          <w:b/>
-        </w:rPr>
-      </w:pPr>
-      <w:r>
-        <w:rPr>
-          <w:b/>
-        </w:rPr>
-        <w:t>reading="..."</w:t>
+        <w:t xml:space="preserve">comment="..."  </w:t>
+      </w:r>
+      <w:r>
+        <w:t>(usually to record corrections)</w:t>
+      </w:r>
+    </w:p>
+    <w:p>
+      <w:r>
+        <w:t xml:space="preserve">9. </w:t>
+      </w:r>
+      <w:r>
+        <w:rPr>
+          <w:b/>
+        </w:rPr>
+        <w:t>&lt;note type="section" n="n"&gt;...&lt;/note&gt;</w:t>
+      </w:r>
+      <w:r>
+        <w:t xml:space="preserve"> for section numbers. </w:t>
+      </w:r>
+    </w:p>
+    <w:p>
+      <w:r>
+        <w:t>The attribute comment="..." is optional, and is used to record corrections.</w:t>
+      </w:r>
+    </w:p>
+    <w:p>
+      <w:pPr>
+        <w:rPr>
+          <w:b/>
+        </w:rPr>
+      </w:pPr>
+      <w:r>
+        <w:t xml:space="preserve">10. </w:t>
+      </w:r>
+      <w:r>
+        <w:rPr>
+          <w:b/>
+        </w:rPr>
+        <w:t>&lt;note type="lectionary"&gt;...&lt;/note&gt;</w:t>
+      </w:r>
+      <w:r>
+        <w:t xml:space="preserve"> . This is a subset of glosses, which have been added to show the beginning and end of passages read in the liturgy. </w:t>
       </w:r>
     </w:p>
     <w:p>
@@ -3326,20 +3165,20 @@
         <w:rPr>
           <w:rFonts w:ascii="Times" w:hAnsi="Times"/>
         </w:rPr>
+        <w:t>ϲ : Greek lunate sigma, Unicode 03F2</w:t>
+      </w:r>
+    </w:p>
+    <w:p>
+      <w:pPr>
+        <w:rPr>
+          <w:rFonts w:ascii="Times" w:hAnsi="Times"/>
+        </w:rPr>
+      </w:pPr>
+      <w:r>
+        <w:rPr>
+          <w:rFonts w:ascii="Times" w:hAnsi="Times"/>
+        </w:rPr>
         <w:lastRenderedPageBreak/>
-        <w:t>ϲ : Greek lunate sigma, Unicode 03F2</w:t>
-      </w:r>
-    </w:p>
-    <w:p>
-      <w:pPr>
-        <w:rPr>
-          <w:rFonts w:ascii="Times" w:hAnsi="Times"/>
-        </w:rPr>
-      </w:pPr>
-      <w:r>
-        <w:rPr>
-          <w:rFonts w:ascii="Times" w:hAnsi="Times"/>
-        </w:rPr>
         <w:t>̈  : Combining diaeresis, Unicode 0308</w:t>
       </w:r>
     </w:p>
@@ -3406,6 +3245,9 @@
       <w:r>
         <w:t>rubricated text</w:t>
       </w:r>
+      <w:r>
+        <w:t xml:space="preserve">. </w:t>
+      </w:r>
     </w:p>
     <w:p>
       <w:pPr>
@@ -3521,6 +3363,11 @@
       </w:r>
       <w:r>
         <w:t>text with lines above and below</w:t>
+      </w:r>
+    </w:p>
+    <w:p>
+      <w:r>
+        <w:t>Note that &lt;w&gt; elements are on the outside of &lt;hi&gt; elements, but &lt;pc&gt; elements occur within &lt;hi&gt; elements.</w:t>
       </w:r>
     </w:p>
     <w:p/>
@@ -4275,7 +4122,6 @@
         <w:pStyle w:val="Heading2"/>
       </w:pPr>
       <w:r>
-        <w:lastRenderedPageBreak/>
         <w:t>Abbreviations</w:t>
       </w:r>
     </w:p>
@@ -4540,7 +4386,7 @@
         <w:rPr>
           <w:b/>
         </w:rPr>
-        <w:t>&lt;gap extent="1" units="chars" /&gt;</w:t>
+        <w:t>&lt;gap extent="1" unit="chars" /&gt;</w:t>
       </w:r>
       <w:r>
         <w:t xml:space="preserve"> displays a space of 1 character within a line</w:t>
@@ -4551,7 +4397,7 @@
         <w:rPr>
           <w:b/>
         </w:rPr>
-        <w:t xml:space="preserve">&lt;gap extent="10" units="lines" /&gt; </w:t>
+        <w:t xml:space="preserve">&lt;gap extent="10" unit="lines" /&gt; </w:t>
       </w:r>
       <w:r>
         <w:t>displays a space of 10 lines</w:t>
@@ -4567,7 +4413,7 @@
         <w:rPr>
           <w:b/>
         </w:rPr>
-        <w:t>&lt;gap reason="unreadable" units="chars" extent="5" /&gt;</w:t>
+        <w:t>&lt;gap reason="unreadable" unit="chars" extent="5" /&gt;</w:t>
       </w:r>
       <w:r>
         <w:t xml:space="preserve"> which indicates unreadable characters.</w:t>
@@ -4641,30 +4487,18 @@
     <w:p>
       <w:pPr>
         <w:pStyle w:val="Heading2"/>
-        <w:rPr>
-          <w:ins w:id="63" w:author="Hugh Houghton (Theology and Religion)" w:date="2023-04-08T09:55:00Z"/>
-        </w:rPr>
-      </w:pPr>
-      <w:ins w:id="64" w:author="Hugh Houghton (Theology and Religion)" w:date="2023-04-08T09:55:00Z">
-        <w:r>
-          <w:t>Adjustments to the TEI P5 schema</w:t>
-        </w:r>
-      </w:ins>
-    </w:p>
-    <w:p>
-      <w:pPr>
-        <w:rPr>
-          <w:ins w:id="65" w:author="Hugh Houghton (Theology and Religion)" w:date="2023-04-08T09:56:00Z"/>
-        </w:rPr>
-      </w:pPr>
-      <w:ins w:id="66" w:author="Hugh Houghton (Theology and Religion)" w:date="2023-04-08T09:55:00Z">
-        <w:r>
-          <w:t>The transcription should validate against the complete TEI-P5 with the following additions</w:t>
-        </w:r>
-        <w:r>
-          <w:t>:</w:t>
-        </w:r>
-      </w:ins>
+      </w:pPr>
+      <w:r>
+        <w:t>Adjustments to the TEI P5 schema</w:t>
+      </w:r>
+    </w:p>
+    <w:p>
+      <w:r>
+        <w:t>The transcription should validate against the complete TEI-P5 with the following additions</w:t>
+      </w:r>
+      <w:r>
+        <w:t>:</w:t>
+      </w:r>
     </w:p>
     <w:p>
       <w:pPr>
@@ -4673,15 +4507,19 @@
           <w:ilvl w:val="0"/>
           <w:numId w:val="15"/>
         </w:numPr>
-        <w:rPr>
-          <w:ins w:id="67" w:author="Hugh Houghton (Theology and Religion)" w:date="2023-04-08T10:15:00Z"/>
-        </w:rPr>
-      </w:pPr>
-      <w:ins w:id="68" w:author="Hugh Houghton (Theology and Religion)" w:date="2023-04-08T10:15:00Z">
-        <w:r>
-          <w:t>&lt;pc&gt; allow child element &lt;hi&gt;</w:t>
-        </w:r>
-      </w:ins>
+      </w:pPr>
+      <w:r>
+        <w:t>&lt;lb&gt; add the attribute</w:t>
+      </w:r>
+      <w:r>
+        <w:t>:</w:t>
+      </w:r>
+      <w:r>
+        <w:t xml:space="preserve"> vnumber</w:t>
+      </w:r>
+      <w:r>
+        <w:t xml:space="preserve"> (CDATA #IMPLIED)</w:t>
+      </w:r>
     </w:p>
     <w:p>
       <w:pPr>
@@ -4690,28 +4528,16 @@
           <w:ilvl w:val="0"/>
           <w:numId w:val="15"/>
         </w:numPr>
-        <w:rPr>
-          <w:ins w:id="69" w:author="Hugh Houghton (Theology and Religion)" w:date="2023-04-08T10:01:00Z"/>
-        </w:rPr>
-      </w:pPr>
-      <w:ins w:id="70" w:author="Hugh Houghton (Theology and Religion)" w:date="2023-04-08T09:56:00Z">
-        <w:r>
-          <w:t>&lt;lb&gt; add the attribute</w:t>
-        </w:r>
-      </w:ins>
-      <w:ins w:id="71" w:author="Hugh Houghton (Theology and Religion)" w:date="2023-04-08T09:57:00Z">
-        <w:r>
-          <w:t>:</w:t>
-        </w:r>
-      </w:ins>
-      <w:ins w:id="72" w:author="Hugh Houghton (Theology and Religion)" w:date="2023-04-08T09:56:00Z">
-        <w:r>
-          <w:t xml:space="preserve"> vnumber</w:t>
-        </w:r>
-        <w:r>
-          <w:t xml:space="preserve"> (CDATA #IMPLIED)</w:t>
-        </w:r>
-      </w:ins>
+      </w:pPr>
+      <w:r>
+        <w:t>&lt;div&gt; add the attribute: title</w:t>
+      </w:r>
+      <w:r>
+        <w:t xml:space="preserve"> </w:t>
+      </w:r>
+      <w:r>
+        <w:t>(CDATA #IMPLIED)</w:t>
+      </w:r>
     </w:p>
     <w:p>
       <w:pPr>
@@ -4720,23 +4546,25 @@
           <w:ilvl w:val="0"/>
           <w:numId w:val="15"/>
         </w:numPr>
-        <w:rPr>
-          <w:ins w:id="73" w:author="Hugh Houghton (Theology and Religion)" w:date="2023-04-08T10:01:00Z"/>
-        </w:rPr>
-      </w:pPr>
-      <w:ins w:id="74" w:author="Hugh Houghton (Theology and Religion)" w:date="2023-04-08T10:01:00Z">
-        <w:r>
-          <w:t>&lt;div&gt; add the attribute: title</w:t>
-        </w:r>
-      </w:ins>
-      <w:ins w:id="75" w:author="Hugh Houghton (Theology and Religion)" w:date="2023-04-08T10:14:00Z">
-        <w:r>
-          <w:t xml:space="preserve"> </w:t>
-        </w:r>
-        <w:r>
-          <w:t>(CDATA #IMPLIED)</w:t>
-        </w:r>
-      </w:ins>
+      </w:pPr>
+      <w:r>
+        <w:t>&lt;pb&gt; add the attribute</w:t>
+      </w:r>
+      <w:r>
+        <w:t>s</w:t>
+      </w:r>
+      <w:r>
+        <w:t>: hand</w:t>
+      </w:r>
+      <w:r>
+        <w:t xml:space="preserve"> folionum</w:t>
+      </w:r>
+      <w:r>
+        <w:t xml:space="preserve"> </w:t>
+      </w:r>
+      <w:r>
+        <w:t>(CDATA #IMPLIED)</w:t>
+      </w:r>
     </w:p>
     <w:p>
       <w:pPr>
@@ -4745,80 +4573,33 @@
           <w:ilvl w:val="0"/>
           <w:numId w:val="15"/>
         </w:numPr>
-        <w:rPr>
-          <w:ins w:id="76" w:author="Hugh Houghton (Theology and Religion)" w:date="2023-04-08T09:56:00Z"/>
-        </w:rPr>
-      </w:pPr>
-      <w:ins w:id="77" w:author="Hugh Houghton (Theology and Religion)" w:date="2023-04-08T10:01:00Z">
-        <w:r>
-          <w:t>&lt;pb&gt; add the attribute: hand</w:t>
-        </w:r>
-      </w:ins>
-      <w:ins w:id="78" w:author="Hugh Houghton (Theology and Religion)" w:date="2023-04-08T10:14:00Z">
-        <w:r>
-          <w:t xml:space="preserve"> </w:t>
-        </w:r>
-        <w:r>
-          <w:t>(CDATA #IMPLIED)</w:t>
-        </w:r>
-      </w:ins>
-    </w:p>
-    <w:p>
-      <w:pPr>
-        <w:pStyle w:val="ListParagraph"/>
-        <w:numPr>
-          <w:ilvl w:val="0"/>
-          <w:numId w:val="15"/>
-        </w:numPr>
-        <w:rPr>
-          <w:ins w:id="79" w:author="Hugh Houghton (Theology and Religion)" w:date="2023-04-08T09:55:00Z"/>
-        </w:rPr>
-        <w:pPrChange w:id="80" w:author="Hugh Houghton (Theology and Religion)" w:date="2023-04-08T09:56:00Z">
-          <w:pPr/>
-        </w:pPrChange>
-      </w:pPr>
-      <w:ins w:id="81" w:author="Hugh Houghton (Theology and Religion)" w:date="2023-04-08T09:56:00Z">
-        <w:r>
-          <w:t>&lt;note</w:t>
-        </w:r>
-        <w:r>
-          <w:t>&gt; add the attrib</w:t>
-        </w:r>
-      </w:ins>
-      <w:ins w:id="82" w:author="Hugh Houghton (Theology and Religion)" w:date="2023-04-08T09:57:00Z">
-        <w:r>
-          <w:t xml:space="preserve">utes: translation reading comment </w:t>
-        </w:r>
-      </w:ins>
-      <w:ins w:id="83" w:author="Hugh Houghton (Theology and Religion)" w:date="2023-04-08T10:14:00Z">
-        <w:r>
-          <w:t>section</w:t>
-        </w:r>
-      </w:ins>
-      <w:ins w:id="84" w:author="Hugh Houghton (Theology and Religion)" w:date="2023-04-08T09:57:00Z">
-        <w:r>
-          <w:t xml:space="preserve"> </w:t>
-        </w:r>
-      </w:ins>
-      <w:ins w:id="85" w:author="Hugh Houghton (Theology and Religion)" w:date="2023-04-08T10:14:00Z">
-        <w:r>
-          <w:t>c</w:t>
-        </w:r>
-      </w:ins>
-      <w:ins w:id="86" w:author="Hugh Houghton (Theology and Religion)" w:date="2023-04-08T09:57:00Z">
-        <w:r>
-          <w:t>anon</w:t>
-        </w:r>
-      </w:ins>
-      <w:ins w:id="87" w:author="Hugh Houghton (Theology and Religion)" w:date="2023-04-08T10:14:00Z">
-        <w:r>
-          <w:t xml:space="preserve"> </w:t>
-        </w:r>
-        <w:r>
-          <w:t>(CDATA #IMPLIED)</w:t>
-        </w:r>
-      </w:ins>
-    </w:p>
+      </w:pPr>
+      <w:r>
+        <w:t>&lt;note</w:t>
+      </w:r>
+      <w:r>
+        <w:t xml:space="preserve">&gt; add the attributes: translation reading comment </w:t>
+      </w:r>
+      <w:r>
+        <w:t>section</w:t>
+      </w:r>
+      <w:r>
+        <w:t xml:space="preserve"> </w:t>
+      </w:r>
+      <w:r>
+        <w:t>c</w:t>
+      </w:r>
+      <w:r>
+        <w:t>anon</w:t>
+      </w:r>
+      <w:r>
+        <w:t xml:space="preserve"> </w:t>
+      </w:r>
+      <w:r>
+        <w:t>(CDATA #IMPLIED)</w:t>
+      </w:r>
+    </w:p>
+    <w:p/>
     <w:p/>
     <w:sectPr>
       <w:headerReference w:type="default" r:id="rId7"/>
@@ -6928,14 +6709,6 @@
     <w:abstractNumId w:val="14"/>
   </w:num>
 </w:numbering>
-</file>
-
-<file path=word/people.xml><?xml version="1.0" encoding="utf-8"?>
-<w15:people xmlns:wpc="http://schemas.microsoft.com/office/word/2010/wordprocessingCanvas" xmlns:cx="http://schemas.microsoft.com/office/drawing/2014/chartex" xmlns:cx1="http://schemas.microsoft.com/office/drawing/2015/9/8/chartex" xmlns:cx2="http://schemas.microsoft.com/office/drawing/2015/10/21/chartex" xmlns:cx3="http://schemas.microsoft.com/office/drawing/2016/5/9/chartex" xmlns:cx4="http://schemas.microsoft.com/office/drawing/2016/5/10/chartex" xmlns:cx5="http://schemas.microsoft.com/office/drawing/2016/5/11/chartex" xmlns:cx6="http://schemas.microsoft.com/office/drawing/2016/5/12/chartex" xmlns:cx7="http://schemas.microsoft.com/office/drawing/2016/5/13/chartex" xmlns:cx8="http://schemas.microsoft.com/office/drawing/2016/5/14/chartex" xmlns:mc="http://schemas.openxmlformats.org/markup-compatibility/2006" xmlns:aink="http://schemas.microsoft.com/office/drawing/2016/ink" xmlns:am3d="http://schemas.microsoft.com/office/drawing/2017/model3d" xmlns:o="urn:schemas-microsoft-com:office:office" xmlns:oel="http://schemas.microsoft.com/office/2019/extlst" xmlns:r="http://schemas.openxmlformats.org/officeDocument/2006/relationships" xmlns:m="http://schemas.openxmlformats.org/officeDocument/2006/math" xmlns:v="urn:schemas-microsoft-com:vml" xmlns:wp14="http://schemas.microsoft.com/office/word/2010/wordprocessingDrawing" xmlns:wp="http://schemas.openxmlformats.org/drawingml/2006/wordprocessingDrawing" xmlns:w10="urn:schemas-microsoft-com:office:word" xmlns:w="http://schemas.openxmlformats.org/wordprocessingml/2006/main" xmlns:w14="http://schemas.microsoft.com/office/word/2010/wordml" xmlns:w15="http://schemas.microsoft.com/office/word/2012/wordml" xmlns:w16cex="http://schemas.microsoft.com/office/word/2018/wordml/cex" xmlns:w16cid="http://schemas.microsoft.com/office/word/2016/wordml/cid" xmlns:w16="http://schemas.microsoft.com/office/word/2018/wordml" xmlns:w16du="http://schemas.microsoft.com/office/word/2023/wordml/word16du" xmlns:w16sdtdh="http://schemas.microsoft.com/office/word/2020/wordml/sdtdatahash" xmlns:w16se="http://schemas.microsoft.com/office/word/2015/wordml/symex" xmlns:wpg="http://schemas.microsoft.com/office/word/2010/wordprocessingGroup" xmlns:wpi="http://schemas.microsoft.com/office/word/2010/wordprocessingInk" xmlns:wne="http://schemas.microsoft.com/office/word/2006/wordml" xmlns:wps="http://schemas.microsoft.com/office/word/2010/wordprocessingShape" mc:Ignorable="w14 w15 w16se w16cid w16 w16cex w16sdtdh wp14">
-  <w15:person w15:author="Hugh Houghton (Theology and Religion)">
-    <w15:presenceInfo w15:providerId="AD" w15:userId="S::h.a.g.houghton@bham.ac.uk::d419ab3f-3a7f-43ee-8403-a4677b59bcd3"/>
-  </w15:person>
-</w15:people>
 </file>
 
 <file path=word/styles.xml><?xml version="1.0" encoding="utf-8"?>

</xml_diff>

<commit_message>
Update of version 1.93
</commit_message>
<xml_diff>
--- a/beta-versions_not-for-release/XMLspecs_sinaiticus_v193.docx
+++ b/beta-versions_not-for-release/XMLspecs_sinaiticus_v193.docx
@@ -1,6 +1,6 @@
 
 <file path=word/document.xml><?xml version="1.0" encoding="utf-8"?>
-<w:document xmlns:wpc="http://schemas.microsoft.com/office/word/2010/wordprocessingCanvas" xmlns:cx="http://schemas.microsoft.com/office/drawing/2014/chartex" xmlns:cx1="http://schemas.microsoft.com/office/drawing/2015/9/8/chartex" xmlns:cx2="http://schemas.microsoft.com/office/drawing/2015/10/21/chartex" xmlns:cx3="http://schemas.microsoft.com/office/drawing/2016/5/9/chartex" xmlns:cx4="http://schemas.microsoft.com/office/drawing/2016/5/10/chartex" xmlns:cx5="http://schemas.microsoft.com/office/drawing/2016/5/11/chartex" xmlns:cx6="http://schemas.microsoft.com/office/drawing/2016/5/12/chartex" xmlns:cx7="http://schemas.microsoft.com/office/drawing/2016/5/13/chartex" xmlns:cx8="http://schemas.microsoft.com/office/drawing/2016/5/14/chartex" xmlns:mc="http://schemas.openxmlformats.org/markup-compatibility/2006" xmlns:aink="http://schemas.microsoft.com/office/drawing/2016/ink" xmlns:am3d="http://schemas.microsoft.com/office/drawing/2017/model3d" xmlns:o="urn:schemas-microsoft-com:office:office" xmlns:oel="http://schemas.microsoft.com/office/2019/extlst" xmlns:r="http://schemas.openxmlformats.org/officeDocument/2006/relationships" xmlns:m="http://schemas.openxmlformats.org/officeDocument/2006/math" xmlns:v="urn:schemas-microsoft-com:vml" xmlns:wp14="http://schemas.microsoft.com/office/word/2010/wordprocessingDrawing" xmlns:wp="http://schemas.openxmlformats.org/drawingml/2006/wordprocessingDrawing" xmlns:w10="urn:schemas-microsoft-com:office:word" xmlns:w="http://schemas.openxmlformats.org/wordprocessingml/2006/main" xmlns:w14="http://schemas.microsoft.com/office/word/2010/wordml" xmlns:w15="http://schemas.microsoft.com/office/word/2012/wordml" xmlns:w16cex="http://schemas.microsoft.com/office/word/2018/wordml/cex" xmlns:w16cid="http://schemas.microsoft.com/office/word/2016/wordml/cid" xmlns:w16="http://schemas.microsoft.com/office/word/2018/wordml" xmlns:w16du="http://schemas.microsoft.com/office/word/2023/wordml/word16du" xmlns:w16sdtdh="http://schemas.microsoft.com/office/word/2020/wordml/sdtdatahash" xmlns:w16se="http://schemas.microsoft.com/office/word/2015/wordml/symex" xmlns:wpg="http://schemas.microsoft.com/office/word/2010/wordprocessingGroup" xmlns:wpi="http://schemas.microsoft.com/office/word/2010/wordprocessingInk" xmlns:wne="http://schemas.microsoft.com/office/word/2006/wordml" xmlns:wps="http://schemas.microsoft.com/office/word/2010/wordprocessingShape" mc:Ignorable="w14 w15 w16se w16cid w16 w16cex w16sdtdh wp14">
+<w:document xmlns:wpc="http://schemas.microsoft.com/office/word/2010/wordprocessingCanvas" xmlns:cx="http://schemas.microsoft.com/office/drawing/2014/chartex" xmlns:cx1="http://schemas.microsoft.com/office/drawing/2015/9/8/chartex" xmlns:cx2="http://schemas.microsoft.com/office/drawing/2015/10/21/chartex" xmlns:cx3="http://schemas.microsoft.com/office/drawing/2016/5/9/chartex" xmlns:cx4="http://schemas.microsoft.com/office/drawing/2016/5/10/chartex" xmlns:cx5="http://schemas.microsoft.com/office/drawing/2016/5/11/chartex" xmlns:cx6="http://schemas.microsoft.com/office/drawing/2016/5/12/chartex" xmlns:cx7="http://schemas.microsoft.com/office/drawing/2016/5/13/chartex" xmlns:cx8="http://schemas.microsoft.com/office/drawing/2016/5/14/chartex" xmlns:mc="http://schemas.openxmlformats.org/markup-compatibility/2006" xmlns:aink="http://schemas.microsoft.com/office/drawing/2016/ink" xmlns:am3d="http://schemas.microsoft.com/office/drawing/2017/model3d" xmlns:o="urn:schemas-microsoft-com:office:office" xmlns:oel="http://schemas.microsoft.com/office/2019/extlst" xmlns:r="http://schemas.openxmlformats.org/officeDocument/2006/relationships" xmlns:m="http://schemas.openxmlformats.org/officeDocument/2006/math" xmlns:v="urn:schemas-microsoft-com:vml" xmlns:wp14="http://schemas.microsoft.com/office/word/2010/wordprocessingDrawing" xmlns:wp="http://schemas.openxmlformats.org/drawingml/2006/wordprocessingDrawing" xmlns:w10="urn:schemas-microsoft-com:office:word" xmlns:w="http://schemas.openxmlformats.org/wordprocessingml/2006/main" xmlns:w14="http://schemas.microsoft.com/office/word/2010/wordml" xmlns:w15="http://schemas.microsoft.com/office/word/2012/wordml" xmlns:w16cex="http://schemas.microsoft.com/office/word/2018/wordml/cex" xmlns:w16cid="http://schemas.microsoft.com/office/word/2016/wordml/cid" xmlns:w16="http://schemas.microsoft.com/office/word/2018/wordml" xmlns:w16sdtdh="http://schemas.microsoft.com/office/word/2020/wordml/sdtdatahash" xmlns:w16se="http://schemas.microsoft.com/office/word/2015/wordml/symex" xmlns:wpg="http://schemas.microsoft.com/office/word/2010/wordprocessingGroup" xmlns:wpi="http://schemas.microsoft.com/office/word/2010/wordprocessingInk" xmlns:wne="http://schemas.microsoft.com/office/word/2006/wordml" xmlns:wps="http://schemas.microsoft.com/office/word/2010/wordprocessingShape" mc:Ignorable="w14 w15 w16se w16cid w16 w16cex w16sdtdh wp14">
   <w:body>
     <w:p>
       <w:pPr>
@@ -245,6 +245,11 @@
       </w:r>
     </w:p>
     <w:p>
+      <w:pPr>
+        <w:rPr>
+          <w:ins w:id="0" w:author="Hugh Houghton (Theology and Religion)" w:date="2023-06-22T20:52:00Z"/>
+        </w:rPr>
+      </w:pPr>
       <w:r>
         <w:t>All of these are numbered apart from &lt;div type=</w:t>
       </w:r>
@@ -281,6 +286,18 @@
       <w:r>
         <w:t>.</w:t>
       </w:r>
+    </w:p>
+    <w:p>
+      <w:ins w:id="1" w:author="Hugh Houghton (Theology and Religion)" w:date="2023-06-22T20:52:00Z">
+        <w:r>
+          <w:t>In most books, an initial verse is numbered 0</w:t>
+        </w:r>
+      </w:ins>
+      <w:ins w:id="2" w:author="Hugh Houghton (Theology and Religion)" w:date="2023-06-22T20:53:00Z">
+        <w:r>
+          <w:t xml:space="preserve"> in order to contain title material.</w:t>
+        </w:r>
+      </w:ins>
     </w:p>
     <w:p/>
     <w:p>
@@ -569,6 +586,7 @@
         <w:rPr>
           <w:b/>
         </w:rPr>
+        <w:lastRenderedPageBreak/>
         <w:t>&lt;lb rend="indent"</w:t>
       </w:r>
       <w:r>
@@ -598,7 +616,6 @@
         <w:rPr>
           <w:b/>
         </w:rPr>
-        <w:lastRenderedPageBreak/>
         <w:t>&lt;lb rend="indentextra"</w:t>
       </w:r>
       <w:r>
@@ -1795,6 +1812,7 @@
     </w:p>
     <w:p>
       <w:r>
+        <w:lastRenderedPageBreak/>
         <w:t xml:space="preserve">Within each &lt;app&gt; tag, each reading is enclosed by </w:t>
       </w:r>
       <w:r>
@@ -1809,7 +1827,6 @@
     </w:p>
     <w:p>
       <w:r>
-        <w:lastRenderedPageBreak/>
         <w:t xml:space="preserve">The identity of the hand is included in the &lt;rdg&gt; element: </w:t>
       </w:r>
     </w:p>
@@ -2519,11 +2536,6 @@
           <w:b/>
         </w:rPr>
         <w:tab/>
-      </w:r>
-      <w:r>
-        <w:rPr>
-          <w:b/>
-        </w:rPr>
         <w:t>rend=</w:t>
       </w:r>
       <w:r>
@@ -4533,10 +4545,7 @@
         <w:t>&lt;div&gt; add the attribute: title</w:t>
       </w:r>
       <w:r>
-        <w:t xml:space="preserve"> </w:t>
-      </w:r>
-      <w:r>
-        <w:t>(CDATA #IMPLIED)</w:t>
+        <w:t xml:space="preserve"> (CDATA #IMPLIED)</w:t>
       </w:r>
     </w:p>
     <w:p>
@@ -4560,10 +4569,7 @@
         <w:t xml:space="preserve"> folionum</w:t>
       </w:r>
       <w:r>
-        <w:t xml:space="preserve"> </w:t>
-      </w:r>
-      <w:r>
-        <w:t>(CDATA #IMPLIED)</w:t>
+        <w:t xml:space="preserve"> (CDATA #IMPLIED)</w:t>
       </w:r>
     </w:p>
     <w:p>
@@ -4593,10 +4599,7 @@
         <w:t>anon</w:t>
       </w:r>
       <w:r>
-        <w:t xml:space="preserve"> </w:t>
-      </w:r>
-      <w:r>
-        <w:t>(CDATA #IMPLIED)</w:t>
+        <w:t xml:space="preserve"> (CDATA #IMPLIED)</w:t>
       </w:r>
     </w:p>
     <w:p/>
@@ -4612,7 +4615,7 @@
 </file>
 
 <file path=word/endnotes.xml><?xml version="1.0" encoding="utf-8"?>
-<w:endnotes xmlns:wpc="http://schemas.microsoft.com/office/word/2010/wordprocessingCanvas" xmlns:cx="http://schemas.microsoft.com/office/drawing/2014/chartex" xmlns:cx1="http://schemas.microsoft.com/office/drawing/2015/9/8/chartex" xmlns:cx2="http://schemas.microsoft.com/office/drawing/2015/10/21/chartex" xmlns:cx3="http://schemas.microsoft.com/office/drawing/2016/5/9/chartex" xmlns:cx4="http://schemas.microsoft.com/office/drawing/2016/5/10/chartex" xmlns:cx5="http://schemas.microsoft.com/office/drawing/2016/5/11/chartex" xmlns:cx6="http://schemas.microsoft.com/office/drawing/2016/5/12/chartex" xmlns:cx7="http://schemas.microsoft.com/office/drawing/2016/5/13/chartex" xmlns:cx8="http://schemas.microsoft.com/office/drawing/2016/5/14/chartex" xmlns:mc="http://schemas.openxmlformats.org/markup-compatibility/2006" xmlns:aink="http://schemas.microsoft.com/office/drawing/2016/ink" xmlns:am3d="http://schemas.microsoft.com/office/drawing/2017/model3d" xmlns:o="urn:schemas-microsoft-com:office:office" xmlns:oel="http://schemas.microsoft.com/office/2019/extlst" xmlns:r="http://schemas.openxmlformats.org/officeDocument/2006/relationships" xmlns:m="http://schemas.openxmlformats.org/officeDocument/2006/math" xmlns:v="urn:schemas-microsoft-com:vml" xmlns:wp14="http://schemas.microsoft.com/office/word/2010/wordprocessingDrawing" xmlns:wp="http://schemas.openxmlformats.org/drawingml/2006/wordprocessingDrawing" xmlns:w10="urn:schemas-microsoft-com:office:word" xmlns:w="http://schemas.openxmlformats.org/wordprocessingml/2006/main" xmlns:w14="http://schemas.microsoft.com/office/word/2010/wordml" xmlns:w15="http://schemas.microsoft.com/office/word/2012/wordml" xmlns:w16cex="http://schemas.microsoft.com/office/word/2018/wordml/cex" xmlns:w16cid="http://schemas.microsoft.com/office/word/2016/wordml/cid" xmlns:w16="http://schemas.microsoft.com/office/word/2018/wordml" xmlns:w16du="http://schemas.microsoft.com/office/word/2023/wordml/word16du" xmlns:w16sdtdh="http://schemas.microsoft.com/office/word/2020/wordml/sdtdatahash" xmlns:w16se="http://schemas.microsoft.com/office/word/2015/wordml/symex" xmlns:wpg="http://schemas.microsoft.com/office/word/2010/wordprocessingGroup" xmlns:wpi="http://schemas.microsoft.com/office/word/2010/wordprocessingInk" xmlns:wne="http://schemas.microsoft.com/office/word/2006/wordml" xmlns:wps="http://schemas.microsoft.com/office/word/2010/wordprocessingShape" mc:Ignorable="w14 w15 w16se w16cid w16 w16cex w16sdtdh wp14">
+<w:endnotes xmlns:wpc="http://schemas.microsoft.com/office/word/2010/wordprocessingCanvas" xmlns:cx="http://schemas.microsoft.com/office/drawing/2014/chartex" xmlns:cx1="http://schemas.microsoft.com/office/drawing/2015/9/8/chartex" xmlns:cx2="http://schemas.microsoft.com/office/drawing/2015/10/21/chartex" xmlns:cx3="http://schemas.microsoft.com/office/drawing/2016/5/9/chartex" xmlns:cx4="http://schemas.microsoft.com/office/drawing/2016/5/10/chartex" xmlns:cx5="http://schemas.microsoft.com/office/drawing/2016/5/11/chartex" xmlns:cx6="http://schemas.microsoft.com/office/drawing/2016/5/12/chartex" xmlns:cx7="http://schemas.microsoft.com/office/drawing/2016/5/13/chartex" xmlns:cx8="http://schemas.microsoft.com/office/drawing/2016/5/14/chartex" xmlns:mc="http://schemas.openxmlformats.org/markup-compatibility/2006" xmlns:aink="http://schemas.microsoft.com/office/drawing/2016/ink" xmlns:am3d="http://schemas.microsoft.com/office/drawing/2017/model3d" xmlns:o="urn:schemas-microsoft-com:office:office" xmlns:oel="http://schemas.microsoft.com/office/2019/extlst" xmlns:r="http://schemas.openxmlformats.org/officeDocument/2006/relationships" xmlns:m="http://schemas.openxmlformats.org/officeDocument/2006/math" xmlns:v="urn:schemas-microsoft-com:vml" xmlns:wp14="http://schemas.microsoft.com/office/word/2010/wordprocessingDrawing" xmlns:wp="http://schemas.openxmlformats.org/drawingml/2006/wordprocessingDrawing" xmlns:w10="urn:schemas-microsoft-com:office:word" xmlns:w="http://schemas.openxmlformats.org/wordprocessingml/2006/main" xmlns:w14="http://schemas.microsoft.com/office/word/2010/wordml" xmlns:w15="http://schemas.microsoft.com/office/word/2012/wordml" xmlns:w16cex="http://schemas.microsoft.com/office/word/2018/wordml/cex" xmlns:w16cid="http://schemas.microsoft.com/office/word/2016/wordml/cid" xmlns:w16="http://schemas.microsoft.com/office/word/2018/wordml" xmlns:w16sdtdh="http://schemas.microsoft.com/office/word/2020/wordml/sdtdatahash" xmlns:w16se="http://schemas.microsoft.com/office/word/2015/wordml/symex" xmlns:wpg="http://schemas.microsoft.com/office/word/2010/wordprocessingGroup" xmlns:wpi="http://schemas.microsoft.com/office/word/2010/wordprocessingInk" xmlns:wne="http://schemas.microsoft.com/office/word/2006/wordml" xmlns:wps="http://schemas.microsoft.com/office/word/2010/wordprocessingShape" mc:Ignorable="w14 w15 w16se w16cid w16 w16cex w16sdtdh wp14">
   <w:endnote w:type="separator" w:id="-1">
     <w:p>
       <w:r>
@@ -4631,7 +4634,7 @@
 </file>
 
 <file path=word/footnotes.xml><?xml version="1.0" encoding="utf-8"?>
-<w:footnotes xmlns:wpc="http://schemas.microsoft.com/office/word/2010/wordprocessingCanvas" xmlns:cx="http://schemas.microsoft.com/office/drawing/2014/chartex" xmlns:cx1="http://schemas.microsoft.com/office/drawing/2015/9/8/chartex" xmlns:cx2="http://schemas.microsoft.com/office/drawing/2015/10/21/chartex" xmlns:cx3="http://schemas.microsoft.com/office/drawing/2016/5/9/chartex" xmlns:cx4="http://schemas.microsoft.com/office/drawing/2016/5/10/chartex" xmlns:cx5="http://schemas.microsoft.com/office/drawing/2016/5/11/chartex" xmlns:cx6="http://schemas.microsoft.com/office/drawing/2016/5/12/chartex" xmlns:cx7="http://schemas.microsoft.com/office/drawing/2016/5/13/chartex" xmlns:cx8="http://schemas.microsoft.com/office/drawing/2016/5/14/chartex" xmlns:mc="http://schemas.openxmlformats.org/markup-compatibility/2006" xmlns:aink="http://schemas.microsoft.com/office/drawing/2016/ink" xmlns:am3d="http://schemas.microsoft.com/office/drawing/2017/model3d" xmlns:o="urn:schemas-microsoft-com:office:office" xmlns:oel="http://schemas.microsoft.com/office/2019/extlst" xmlns:r="http://schemas.openxmlformats.org/officeDocument/2006/relationships" xmlns:m="http://schemas.openxmlformats.org/officeDocument/2006/math" xmlns:v="urn:schemas-microsoft-com:vml" xmlns:wp14="http://schemas.microsoft.com/office/word/2010/wordprocessingDrawing" xmlns:wp="http://schemas.openxmlformats.org/drawingml/2006/wordprocessingDrawing" xmlns:w10="urn:schemas-microsoft-com:office:word" xmlns:w="http://schemas.openxmlformats.org/wordprocessingml/2006/main" xmlns:w14="http://schemas.microsoft.com/office/word/2010/wordml" xmlns:w15="http://schemas.microsoft.com/office/word/2012/wordml" xmlns:w16cex="http://schemas.microsoft.com/office/word/2018/wordml/cex" xmlns:w16cid="http://schemas.microsoft.com/office/word/2016/wordml/cid" xmlns:w16="http://schemas.microsoft.com/office/word/2018/wordml" xmlns:w16du="http://schemas.microsoft.com/office/word/2023/wordml/word16du" xmlns:w16sdtdh="http://schemas.microsoft.com/office/word/2020/wordml/sdtdatahash" xmlns:w16se="http://schemas.microsoft.com/office/word/2015/wordml/symex" xmlns:wpg="http://schemas.microsoft.com/office/word/2010/wordprocessingGroup" xmlns:wpi="http://schemas.microsoft.com/office/word/2010/wordprocessingInk" xmlns:wne="http://schemas.microsoft.com/office/word/2006/wordml" xmlns:wps="http://schemas.microsoft.com/office/word/2010/wordprocessingShape" mc:Ignorable="w14 w15 w16se w16cid w16 w16cex w16sdtdh wp14">
+<w:footnotes xmlns:wpc="http://schemas.microsoft.com/office/word/2010/wordprocessingCanvas" xmlns:cx="http://schemas.microsoft.com/office/drawing/2014/chartex" xmlns:cx1="http://schemas.microsoft.com/office/drawing/2015/9/8/chartex" xmlns:cx2="http://schemas.microsoft.com/office/drawing/2015/10/21/chartex" xmlns:cx3="http://schemas.microsoft.com/office/drawing/2016/5/9/chartex" xmlns:cx4="http://schemas.microsoft.com/office/drawing/2016/5/10/chartex" xmlns:cx5="http://schemas.microsoft.com/office/drawing/2016/5/11/chartex" xmlns:cx6="http://schemas.microsoft.com/office/drawing/2016/5/12/chartex" xmlns:cx7="http://schemas.microsoft.com/office/drawing/2016/5/13/chartex" xmlns:cx8="http://schemas.microsoft.com/office/drawing/2016/5/14/chartex" xmlns:mc="http://schemas.openxmlformats.org/markup-compatibility/2006" xmlns:aink="http://schemas.microsoft.com/office/drawing/2016/ink" xmlns:am3d="http://schemas.microsoft.com/office/drawing/2017/model3d" xmlns:o="urn:schemas-microsoft-com:office:office" xmlns:oel="http://schemas.microsoft.com/office/2019/extlst" xmlns:r="http://schemas.openxmlformats.org/officeDocument/2006/relationships" xmlns:m="http://schemas.openxmlformats.org/officeDocument/2006/math" xmlns:v="urn:schemas-microsoft-com:vml" xmlns:wp14="http://schemas.microsoft.com/office/word/2010/wordprocessingDrawing" xmlns:wp="http://schemas.openxmlformats.org/drawingml/2006/wordprocessingDrawing" xmlns:w10="urn:schemas-microsoft-com:office:word" xmlns:w="http://schemas.openxmlformats.org/wordprocessingml/2006/main" xmlns:w14="http://schemas.microsoft.com/office/word/2010/wordml" xmlns:w15="http://schemas.microsoft.com/office/word/2012/wordml" xmlns:w16cex="http://schemas.microsoft.com/office/word/2018/wordml/cex" xmlns:w16cid="http://schemas.microsoft.com/office/word/2016/wordml/cid" xmlns:w16="http://schemas.microsoft.com/office/word/2018/wordml" xmlns:w16sdtdh="http://schemas.microsoft.com/office/word/2020/wordml/sdtdatahash" xmlns:w16se="http://schemas.microsoft.com/office/word/2015/wordml/symex" xmlns:wpg="http://schemas.microsoft.com/office/word/2010/wordprocessingGroup" xmlns:wpi="http://schemas.microsoft.com/office/word/2010/wordprocessingInk" xmlns:wne="http://schemas.microsoft.com/office/word/2006/wordml" xmlns:wps="http://schemas.microsoft.com/office/word/2010/wordprocessingShape" mc:Ignorable="w14 w15 w16se w16cid w16 w16cex w16sdtdh wp14">
   <w:footnote w:type="separator" w:id="-1">
     <w:p>
       <w:r>
@@ -4650,7 +4653,7 @@
 </file>
 
 <file path=word/header1.xml><?xml version="1.0" encoding="utf-8"?>
-<w:hdr xmlns:wpc="http://schemas.microsoft.com/office/word/2010/wordprocessingCanvas" xmlns:cx="http://schemas.microsoft.com/office/drawing/2014/chartex" xmlns:cx1="http://schemas.microsoft.com/office/drawing/2015/9/8/chartex" xmlns:cx2="http://schemas.microsoft.com/office/drawing/2015/10/21/chartex" xmlns:cx3="http://schemas.microsoft.com/office/drawing/2016/5/9/chartex" xmlns:cx4="http://schemas.microsoft.com/office/drawing/2016/5/10/chartex" xmlns:cx5="http://schemas.microsoft.com/office/drawing/2016/5/11/chartex" xmlns:cx6="http://schemas.microsoft.com/office/drawing/2016/5/12/chartex" xmlns:cx7="http://schemas.microsoft.com/office/drawing/2016/5/13/chartex" xmlns:cx8="http://schemas.microsoft.com/office/drawing/2016/5/14/chartex" xmlns:mc="http://schemas.openxmlformats.org/markup-compatibility/2006" xmlns:aink="http://schemas.microsoft.com/office/drawing/2016/ink" xmlns:am3d="http://schemas.microsoft.com/office/drawing/2017/model3d" xmlns:o="urn:schemas-microsoft-com:office:office" xmlns:oel="http://schemas.microsoft.com/office/2019/extlst" xmlns:r="http://schemas.openxmlformats.org/officeDocument/2006/relationships" xmlns:m="http://schemas.openxmlformats.org/officeDocument/2006/math" xmlns:v="urn:schemas-microsoft-com:vml" xmlns:wp14="http://schemas.microsoft.com/office/word/2010/wordprocessingDrawing" xmlns:wp="http://schemas.openxmlformats.org/drawingml/2006/wordprocessingDrawing" xmlns:w10="urn:schemas-microsoft-com:office:word" xmlns:w="http://schemas.openxmlformats.org/wordprocessingml/2006/main" xmlns:w14="http://schemas.microsoft.com/office/word/2010/wordml" xmlns:w15="http://schemas.microsoft.com/office/word/2012/wordml" xmlns:w16cex="http://schemas.microsoft.com/office/word/2018/wordml/cex" xmlns:w16cid="http://schemas.microsoft.com/office/word/2016/wordml/cid" xmlns:w16="http://schemas.microsoft.com/office/word/2018/wordml" xmlns:w16du="http://schemas.microsoft.com/office/word/2023/wordml/word16du" xmlns:w16sdtdh="http://schemas.microsoft.com/office/word/2020/wordml/sdtdatahash" xmlns:w16se="http://schemas.microsoft.com/office/word/2015/wordml/symex" xmlns:wpg="http://schemas.microsoft.com/office/word/2010/wordprocessingGroup" xmlns:wpi="http://schemas.microsoft.com/office/word/2010/wordprocessingInk" xmlns:wne="http://schemas.microsoft.com/office/word/2006/wordml" xmlns:wps="http://schemas.microsoft.com/office/word/2010/wordprocessingShape" mc:Ignorable="w14 w15 w16se w16cid w16 w16cex w16sdtdh wp14">
+<w:hdr xmlns:wpc="http://schemas.microsoft.com/office/word/2010/wordprocessingCanvas" xmlns:cx="http://schemas.microsoft.com/office/drawing/2014/chartex" xmlns:cx1="http://schemas.microsoft.com/office/drawing/2015/9/8/chartex" xmlns:cx2="http://schemas.microsoft.com/office/drawing/2015/10/21/chartex" xmlns:cx3="http://schemas.microsoft.com/office/drawing/2016/5/9/chartex" xmlns:cx4="http://schemas.microsoft.com/office/drawing/2016/5/10/chartex" xmlns:cx5="http://schemas.microsoft.com/office/drawing/2016/5/11/chartex" xmlns:cx6="http://schemas.microsoft.com/office/drawing/2016/5/12/chartex" xmlns:cx7="http://schemas.microsoft.com/office/drawing/2016/5/13/chartex" xmlns:cx8="http://schemas.microsoft.com/office/drawing/2016/5/14/chartex" xmlns:mc="http://schemas.openxmlformats.org/markup-compatibility/2006" xmlns:aink="http://schemas.microsoft.com/office/drawing/2016/ink" xmlns:am3d="http://schemas.microsoft.com/office/drawing/2017/model3d" xmlns:o="urn:schemas-microsoft-com:office:office" xmlns:oel="http://schemas.microsoft.com/office/2019/extlst" xmlns:r="http://schemas.openxmlformats.org/officeDocument/2006/relationships" xmlns:m="http://schemas.openxmlformats.org/officeDocument/2006/math" xmlns:v="urn:schemas-microsoft-com:vml" xmlns:wp14="http://schemas.microsoft.com/office/word/2010/wordprocessingDrawing" xmlns:wp="http://schemas.openxmlformats.org/drawingml/2006/wordprocessingDrawing" xmlns:w10="urn:schemas-microsoft-com:office:word" xmlns:w="http://schemas.openxmlformats.org/wordprocessingml/2006/main" xmlns:w14="http://schemas.microsoft.com/office/word/2010/wordml" xmlns:w15="http://schemas.microsoft.com/office/word/2012/wordml" xmlns:w16cex="http://schemas.microsoft.com/office/word/2018/wordml/cex" xmlns:w16cid="http://schemas.microsoft.com/office/word/2016/wordml/cid" xmlns:w16="http://schemas.microsoft.com/office/word/2018/wordml" xmlns:w16sdtdh="http://schemas.microsoft.com/office/word/2020/wordml/sdtdatahash" xmlns:w16se="http://schemas.microsoft.com/office/word/2015/wordml/symex" xmlns:wpg="http://schemas.microsoft.com/office/word/2010/wordprocessingGroup" xmlns:wpi="http://schemas.microsoft.com/office/word/2010/wordprocessingInk" xmlns:wne="http://schemas.microsoft.com/office/word/2006/wordml" xmlns:wps="http://schemas.microsoft.com/office/word/2010/wordprocessingShape" mc:Ignorable="w14 w15 w16se w16cid w16 w16cex w16sdtdh wp14">
   <w:p>
     <w:pPr>
       <w:pStyle w:val="Header"/>
@@ -4697,7 +4700,7 @@
 </file>
 
 <file path=word/numbering.xml><?xml version="1.0" encoding="utf-8"?>
-<w:numbering xmlns:wpc="http://schemas.microsoft.com/office/word/2010/wordprocessingCanvas" xmlns:cx="http://schemas.microsoft.com/office/drawing/2014/chartex" xmlns:cx1="http://schemas.microsoft.com/office/drawing/2015/9/8/chartex" xmlns:cx2="http://schemas.microsoft.com/office/drawing/2015/10/21/chartex" xmlns:cx3="http://schemas.microsoft.com/office/drawing/2016/5/9/chartex" xmlns:cx4="http://schemas.microsoft.com/office/drawing/2016/5/10/chartex" xmlns:cx5="http://schemas.microsoft.com/office/drawing/2016/5/11/chartex" xmlns:cx6="http://schemas.microsoft.com/office/drawing/2016/5/12/chartex" xmlns:cx7="http://schemas.microsoft.com/office/drawing/2016/5/13/chartex" xmlns:cx8="http://schemas.microsoft.com/office/drawing/2016/5/14/chartex" xmlns:mc="http://schemas.openxmlformats.org/markup-compatibility/2006" xmlns:aink="http://schemas.microsoft.com/office/drawing/2016/ink" xmlns:am3d="http://schemas.microsoft.com/office/drawing/2017/model3d" xmlns:o="urn:schemas-microsoft-com:office:office" xmlns:oel="http://schemas.microsoft.com/office/2019/extlst" xmlns:r="http://schemas.openxmlformats.org/officeDocument/2006/relationships" xmlns:m="http://schemas.openxmlformats.org/officeDocument/2006/math" xmlns:v="urn:schemas-microsoft-com:vml" xmlns:wp14="http://schemas.microsoft.com/office/word/2010/wordprocessingDrawing" xmlns:wp="http://schemas.openxmlformats.org/drawingml/2006/wordprocessingDrawing" xmlns:w10="urn:schemas-microsoft-com:office:word" xmlns:w="http://schemas.openxmlformats.org/wordprocessingml/2006/main" xmlns:w14="http://schemas.microsoft.com/office/word/2010/wordml" xmlns:w15="http://schemas.microsoft.com/office/word/2012/wordml" xmlns:w16cex="http://schemas.microsoft.com/office/word/2018/wordml/cex" xmlns:w16cid="http://schemas.microsoft.com/office/word/2016/wordml/cid" xmlns:w16="http://schemas.microsoft.com/office/word/2018/wordml" xmlns:w16du="http://schemas.microsoft.com/office/word/2023/wordml/word16du" xmlns:w16sdtdh="http://schemas.microsoft.com/office/word/2020/wordml/sdtdatahash" xmlns:w16se="http://schemas.microsoft.com/office/word/2015/wordml/symex" xmlns:wpg="http://schemas.microsoft.com/office/word/2010/wordprocessingGroup" xmlns:wpi="http://schemas.microsoft.com/office/word/2010/wordprocessingInk" xmlns:wne="http://schemas.microsoft.com/office/word/2006/wordml" xmlns:wps="http://schemas.microsoft.com/office/word/2010/wordprocessingShape" mc:Ignorable="w14 w15 w16se w16cid w16 w16cex w16sdtdh wp14">
+<w:numbering xmlns:wpc="http://schemas.microsoft.com/office/word/2010/wordprocessingCanvas" xmlns:cx="http://schemas.microsoft.com/office/drawing/2014/chartex" xmlns:cx1="http://schemas.microsoft.com/office/drawing/2015/9/8/chartex" xmlns:cx2="http://schemas.microsoft.com/office/drawing/2015/10/21/chartex" xmlns:cx3="http://schemas.microsoft.com/office/drawing/2016/5/9/chartex" xmlns:cx4="http://schemas.microsoft.com/office/drawing/2016/5/10/chartex" xmlns:cx5="http://schemas.microsoft.com/office/drawing/2016/5/11/chartex" xmlns:cx6="http://schemas.microsoft.com/office/drawing/2016/5/12/chartex" xmlns:cx7="http://schemas.microsoft.com/office/drawing/2016/5/13/chartex" xmlns:cx8="http://schemas.microsoft.com/office/drawing/2016/5/14/chartex" xmlns:mc="http://schemas.openxmlformats.org/markup-compatibility/2006" xmlns:aink="http://schemas.microsoft.com/office/drawing/2016/ink" xmlns:am3d="http://schemas.microsoft.com/office/drawing/2017/model3d" xmlns:o="urn:schemas-microsoft-com:office:office" xmlns:oel="http://schemas.microsoft.com/office/2019/extlst" xmlns:r="http://schemas.openxmlformats.org/officeDocument/2006/relationships" xmlns:m="http://schemas.openxmlformats.org/officeDocument/2006/math" xmlns:v="urn:schemas-microsoft-com:vml" xmlns:wp14="http://schemas.microsoft.com/office/word/2010/wordprocessingDrawing" xmlns:wp="http://schemas.openxmlformats.org/drawingml/2006/wordprocessingDrawing" xmlns:w10="urn:schemas-microsoft-com:office:word" xmlns:w="http://schemas.openxmlformats.org/wordprocessingml/2006/main" xmlns:w14="http://schemas.microsoft.com/office/word/2010/wordml" xmlns:w15="http://schemas.microsoft.com/office/word/2012/wordml" xmlns:w16cex="http://schemas.microsoft.com/office/word/2018/wordml/cex" xmlns:w16cid="http://schemas.microsoft.com/office/word/2016/wordml/cid" xmlns:w16="http://schemas.microsoft.com/office/word/2018/wordml" xmlns:w16sdtdh="http://schemas.microsoft.com/office/word/2020/wordml/sdtdatahash" xmlns:w16se="http://schemas.microsoft.com/office/word/2015/wordml/symex" xmlns:wpg="http://schemas.microsoft.com/office/word/2010/wordprocessingGroup" xmlns:wpi="http://schemas.microsoft.com/office/word/2010/wordprocessingInk" xmlns:wne="http://schemas.microsoft.com/office/word/2006/wordml" xmlns:wps="http://schemas.microsoft.com/office/word/2010/wordprocessingShape" mc:Ignorable="w14 w15 w16se w16cid w16 w16cex w16sdtdh wp14">
   <w:abstractNum w:abstractNumId="0" w15:restartNumberingAfterBreak="0">
     <w:nsid w:val="0DC026B7"/>
     <w:multiLevelType w:val="hybridMultilevel"/>
@@ -6709,6 +6712,14 @@
     <w:abstractNumId w:val="14"/>
   </w:num>
 </w:numbering>
+</file>
+
+<file path=word/people.xml><?xml version="1.0" encoding="utf-8"?>
+<w15:people xmlns:wpc="http://schemas.microsoft.com/office/word/2010/wordprocessingCanvas" xmlns:cx="http://schemas.microsoft.com/office/drawing/2014/chartex" xmlns:cx1="http://schemas.microsoft.com/office/drawing/2015/9/8/chartex" xmlns:cx2="http://schemas.microsoft.com/office/drawing/2015/10/21/chartex" xmlns:cx3="http://schemas.microsoft.com/office/drawing/2016/5/9/chartex" xmlns:cx4="http://schemas.microsoft.com/office/drawing/2016/5/10/chartex" xmlns:cx5="http://schemas.microsoft.com/office/drawing/2016/5/11/chartex" xmlns:cx6="http://schemas.microsoft.com/office/drawing/2016/5/12/chartex" xmlns:cx7="http://schemas.microsoft.com/office/drawing/2016/5/13/chartex" xmlns:cx8="http://schemas.microsoft.com/office/drawing/2016/5/14/chartex" xmlns:mc="http://schemas.openxmlformats.org/markup-compatibility/2006" xmlns:aink="http://schemas.microsoft.com/office/drawing/2016/ink" xmlns:am3d="http://schemas.microsoft.com/office/drawing/2017/model3d" xmlns:o="urn:schemas-microsoft-com:office:office" xmlns:oel="http://schemas.microsoft.com/office/2019/extlst" xmlns:r="http://schemas.openxmlformats.org/officeDocument/2006/relationships" xmlns:m="http://schemas.openxmlformats.org/officeDocument/2006/math" xmlns:v="urn:schemas-microsoft-com:vml" xmlns:wp14="http://schemas.microsoft.com/office/word/2010/wordprocessingDrawing" xmlns:wp="http://schemas.openxmlformats.org/drawingml/2006/wordprocessingDrawing" xmlns:w10="urn:schemas-microsoft-com:office:word" xmlns:w="http://schemas.openxmlformats.org/wordprocessingml/2006/main" xmlns:w14="http://schemas.microsoft.com/office/word/2010/wordml" xmlns:w15="http://schemas.microsoft.com/office/word/2012/wordml" xmlns:w16cex="http://schemas.microsoft.com/office/word/2018/wordml/cex" xmlns:w16cid="http://schemas.microsoft.com/office/word/2016/wordml/cid" xmlns:w16="http://schemas.microsoft.com/office/word/2018/wordml" xmlns:w16sdtdh="http://schemas.microsoft.com/office/word/2020/wordml/sdtdatahash" xmlns:w16se="http://schemas.microsoft.com/office/word/2015/wordml/symex" xmlns:wpg="http://schemas.microsoft.com/office/word/2010/wordprocessingGroup" xmlns:wpi="http://schemas.microsoft.com/office/word/2010/wordprocessingInk" xmlns:wne="http://schemas.microsoft.com/office/word/2006/wordml" xmlns:wps="http://schemas.microsoft.com/office/word/2010/wordprocessingShape" mc:Ignorable="w14 w15 w16se w16cid w16 w16cex w16sdtdh wp14">
+  <w15:person w15:author="Hugh Houghton (Theology and Religion)">
+    <w15:presenceInfo w15:providerId="AD" w15:userId="S::h.a.g.houghton@bham.ac.uk::d419ab3f-3a7f-43ee-8403-a4677b59bcd3"/>
+  </w15:person>
+</w15:people>
 </file>
 
 <file path=word/styles.xml><?xml version="1.0" encoding="utf-8"?>

</xml_diff>